<commit_message>
add new instructions to project
</commit_message>
<xml_diff>
--- a/StaticFiles/Certificate Login.docx
+++ b/StaticFiles/Certificate Login.docx
@@ -506,17 +506,7 @@
                                         <w:szCs w:val="18"/>
                                         <w:lang w:val="az-Latn-AZ"/>
                                       </w:rPr>
-                                      <w:t xml:space="preserve">RYTN </w:t>
-                                    </w:r>
-                                    <w:r>
-                                      <w:rPr>
-                                        <w:caps/>
-                                        <w:color w:val="7F7F7F" w:themeColor="text1" w:themeTint="80"/>
-                                        <w:sz w:val="18"/>
-                                        <w:szCs w:val="18"/>
-                                        <w:lang w:val="az-Latn-AZ"/>
-                                      </w:rPr>
-                                      <w:t>MHM</w:t>
+                                      <w:t>RYTN MHM</w:t>
                                     </w:r>
                                   </w:sdtContent>
                                 </w:sdt>
@@ -1176,8 +1166,6 @@
         </w:rPr>
         <w:t>Api</w:t>
       </w:r>
-      <w:bookmarkStart w:id="0" w:name="_GoBack"/>
-      <w:bookmarkEnd w:id="0"/>
       <w:r>
         <w:rPr>
           <w:sz w:val="28"/>
@@ -1391,7 +1379,7 @@
           <w:lang w:val="az-Latn-AZ"/>
         </w:rPr>
       </w:pPr>
-      <w:bookmarkStart w:id="1" w:name="_Hlk63758262"/>
+      <w:bookmarkStart w:id="0" w:name="_Hlk63758262"/>
       <w:r>
         <w:rPr>
           <w:b/>
@@ -1559,7 +1547,7 @@
       </w:r>
       <w:proofErr w:type="spellEnd"/>
     </w:p>
-    <w:bookmarkEnd w:id="1"/>
+    <w:bookmarkEnd w:id="0"/>
     <w:p>
       <w:pPr>
         <w:tabs>
@@ -1629,93 +1617,6 @@
         </w:rPr>
         <w:t xml:space="preserve">2. </w:t>
       </w:r>
-      <w:r>
-        <w:fldChar w:fldCharType="begin"/>
-      </w:r>
-      <w:r>
-        <w:rPr>
-          <w:lang w:val="az-Latn-AZ"/>
-        </w:rPr>
-        <w:instrText xml:space="preserve"> HYPERLINK "http://e-imza.az/downloads/AZ_Policy_Authority_(PCA).cer" </w:instrText>
-      </w:r>
-      <w:r>
-        <w:fldChar w:fldCharType="separate"/>
-      </w:r>
-      <w:r>
-        <w:rPr>
-          <w:rStyle w:val="Hyperlink"/>
-          <w:bCs/>
-          <w:sz w:val="28"/>
-          <w:szCs w:val="28"/>
-          <w:lang w:val="az-Latn-AZ"/>
-        </w:rPr>
-        <w:t>http://e-imza.az/downloads/AZ_Policy_Authority_(PCA).cer</w:t>
-      </w:r>
-      <w:r>
-        <w:rPr>
-          <w:rStyle w:val="Hyperlink"/>
-          <w:bCs/>
-          <w:sz w:val="28"/>
-          <w:szCs w:val="28"/>
-          <w:lang w:val="az-Latn-AZ"/>
-        </w:rPr>
-        <w:fldChar w:fldCharType="end"/>
-      </w:r>
-    </w:p>
-    <w:p>
-      <w:pPr>
-        <w:tabs>
-          <w:tab w:val="left" w:pos="3119"/>
-        </w:tabs>
-        <w:ind w:left="705"/>
-        <w:rPr>
-          <w:bCs/>
-          <w:sz w:val="28"/>
-          <w:szCs w:val="28"/>
-          <w:lang w:val="az-Latn-AZ"/>
-        </w:rPr>
-      </w:pPr>
-      <w:r>
-        <w:rPr>
-          <w:bCs/>
-          <w:sz w:val="28"/>
-          <w:szCs w:val="28"/>
-          <w:lang w:val="az-Latn-AZ"/>
-        </w:rPr>
-        <w:t xml:space="preserve">3. </w:t>
-      </w:r>
-      <w:r>
-        <w:rPr>
-          <w:bCs/>
-          <w:sz w:val="28"/>
-          <w:szCs w:val="28"/>
-          <w:lang w:val="az-Latn-AZ"/>
-        </w:rPr>
-        <w:t>http://e-imza.az/downloads/AZ_Governing_Bodies_Authority_(ICA).cer</w:t>
-      </w:r>
-    </w:p>
-    <w:p>
-      <w:pPr>
-        <w:tabs>
-          <w:tab w:val="left" w:pos="3119"/>
-        </w:tabs>
-        <w:ind w:left="705"/>
-        <w:rPr>
-          <w:bCs/>
-          <w:sz w:val="28"/>
-          <w:szCs w:val="28"/>
-          <w:lang w:val="az-Latn-AZ"/>
-        </w:rPr>
-      </w:pPr>
-      <w:r>
-        <w:rPr>
-          <w:bCs/>
-          <w:sz w:val="28"/>
-          <w:szCs w:val="28"/>
-          <w:lang w:val="az-Latn-AZ"/>
-        </w:rPr>
-        <w:t xml:space="preserve">4. </w:t>
-      </w:r>
       <w:hyperlink r:id="rId8" w:history="1">
         <w:r>
           <w:rPr>
@@ -1725,9 +1626,96 @@
             <w:szCs w:val="28"/>
             <w:lang w:val="az-Latn-AZ"/>
           </w:rPr>
-          <w:t>http://e-imza.az/downloads/AZ_e-Government_Authority_(ICA).cer</w:t>
+          <w:t>http://e-imza.az/downloads/AZ_Policy_Authority_(PCA).cer</w:t>
         </w:r>
       </w:hyperlink>
+    </w:p>
+    <w:p>
+      <w:pPr>
+        <w:tabs>
+          <w:tab w:val="left" w:pos="3119"/>
+        </w:tabs>
+        <w:ind w:left="705"/>
+        <w:rPr>
+          <w:bCs/>
+          <w:sz w:val="28"/>
+          <w:szCs w:val="28"/>
+          <w:lang w:val="az-Latn-AZ"/>
+        </w:rPr>
+      </w:pPr>
+      <w:r>
+        <w:rPr>
+          <w:bCs/>
+          <w:sz w:val="28"/>
+          <w:szCs w:val="28"/>
+          <w:lang w:val="az-Latn-AZ"/>
+        </w:rPr>
+        <w:t xml:space="preserve">3. </w:t>
+      </w:r>
+      <w:r>
+        <w:rPr>
+          <w:bCs/>
+          <w:sz w:val="28"/>
+          <w:szCs w:val="28"/>
+          <w:lang w:val="az-Latn-AZ"/>
+        </w:rPr>
+        <w:t>http://e-imza.az/downloads/AZ_Governing_Bodies_Authority_(ICA).cer</w:t>
+      </w:r>
+    </w:p>
+    <w:p>
+      <w:pPr>
+        <w:tabs>
+          <w:tab w:val="left" w:pos="3119"/>
+        </w:tabs>
+        <w:ind w:left="705"/>
+        <w:rPr>
+          <w:bCs/>
+          <w:sz w:val="28"/>
+          <w:szCs w:val="28"/>
+          <w:lang w:val="az-Latn-AZ"/>
+        </w:rPr>
+      </w:pPr>
+      <w:r>
+        <w:rPr>
+          <w:bCs/>
+          <w:sz w:val="28"/>
+          <w:szCs w:val="28"/>
+          <w:lang w:val="az-Latn-AZ"/>
+        </w:rPr>
+        <w:t xml:space="preserve">4. </w:t>
+      </w:r>
+      <w:r>
+        <w:fldChar w:fldCharType="begin"/>
+      </w:r>
+      <w:r>
+        <w:rPr>
+          <w:lang w:val="az-Latn-AZ"/>
+        </w:rPr>
+        <w:instrText xml:space="preserve"> HYPERLINK "http://e-imza.az/downloads/AZ_e-Government_Authority_(ICA).cer" </w:instrText>
+      </w:r>
+      <w:r>
+        <w:fldChar w:fldCharType="separate"/>
+      </w:r>
+      <w:r>
+        <w:rPr>
+          <w:rStyle w:val="Hyperlink"/>
+          <w:bCs/>
+          <w:sz w:val="28"/>
+          <w:szCs w:val="28"/>
+          <w:lang w:val="az-Latn-AZ"/>
+        </w:rPr>
+        <w:t>http://e-imza.az/downloads/AZ_e-Government_Authority_(ICA).cer</w:t>
+      </w:r>
+      <w:r>
+        <w:rPr>
+          <w:rStyle w:val="Hyperlink"/>
+          <w:bCs/>
+          <w:sz w:val="28"/>
+          <w:szCs w:val="28"/>
+          <w:lang w:val="az-Latn-AZ"/>
+        </w:rPr>
+        <w:fldChar w:fldCharType="end"/>
+      </w:r>
     </w:p>
     <w:p>
       <w:pPr>
@@ -1815,18 +1803,38 @@
         </w:rPr>
         <w:t xml:space="preserve">1. </w:t>
       </w:r>
-      <w:hyperlink r:id="rId9" w:history="1">
-        <w:r>
-          <w:rPr>
-            <w:rStyle w:val="Hyperlink"/>
-            <w:bCs/>
-            <w:sz w:val="28"/>
-            <w:szCs w:val="28"/>
-            <w:lang w:val="az-Latn-AZ"/>
-          </w:rPr>
-          <w:t>http://e-imza.az/uploads/software/ePass2003-Setup.exe</w:t>
-        </w:r>
-      </w:hyperlink>
+      <w:r>
+        <w:fldChar w:fldCharType="begin"/>
+      </w:r>
+      <w:r>
+        <w:rPr>
+          <w:lang w:val="az-Latn-AZ"/>
+        </w:rPr>
+        <w:instrText xml:space="preserve"> HYPERLINK "http://e-imza.az/uploads/software/ePass2003-Setup.exe" </w:instrText>
+      </w:r>
+      <w:r>
+        <w:fldChar w:fldCharType="separate"/>
+      </w:r>
+      <w:r>
+        <w:rPr>
+          <w:rStyle w:val="Hyperlink"/>
+          <w:bCs/>
+          <w:sz w:val="28"/>
+          <w:szCs w:val="28"/>
+          <w:lang w:val="az-Latn-AZ"/>
+        </w:rPr>
+        <w:t>http://e-imza.az/uploads/software/ePass2003-Setup.exe</w:t>
+      </w:r>
+      <w:r>
+        <w:rPr>
+          <w:rStyle w:val="Hyperlink"/>
+          <w:bCs/>
+          <w:sz w:val="28"/>
+          <w:szCs w:val="28"/>
+          <w:lang w:val="az-Latn-AZ"/>
+        </w:rPr>
+        <w:fldChar w:fldCharType="end"/>
+      </w:r>
     </w:p>
     <w:p>
       <w:pPr>
@@ -2089,7 +2097,7 @@
           <w:lang w:val="az-Latn-AZ"/>
         </w:rPr>
       </w:pPr>
-      <w:hyperlink r:id="rId10" w:history="1">
+      <w:hyperlink r:id="rId9" w:history="1">
         <w:r>
           <w:rPr>
             <w:rStyle w:val="Hyperlink"/>
@@ -2592,31 +2600,7 @@
                 <w:szCs w:val="24"/>
                 <w:lang w:val="az-Latn-AZ"/>
               </w:rPr>
-              <w:t xml:space="preserve">Api-nin nəticəsinin uğurlu </w:t>
-            </w:r>
-            <w:r>
-              <w:rPr>
-                <w:sz w:val="28"/>
-                <w:szCs w:val="24"/>
-                <w:lang w:val="az-Latn-AZ"/>
-              </w:rPr>
-              <w:t>olamadıqda</w:t>
-            </w:r>
-            <w:r>
-              <w:rPr>
-                <w:sz w:val="28"/>
-                <w:szCs w:val="24"/>
-                <w:lang w:val="az-Latn-AZ"/>
-              </w:rPr>
-              <w:t xml:space="preserve"> </w:t>
-            </w:r>
-            <w:r>
-              <w:rPr>
-                <w:sz w:val="28"/>
-                <w:szCs w:val="24"/>
-                <w:lang w:val="az-Latn-AZ"/>
-              </w:rPr>
-              <w:t>əldə olunan errorlar</w:t>
+              <w:t>Api-nin nəticəsinin uğurlu olamadıqda əldə olunan errorlar</w:t>
             </w:r>
           </w:p>
         </w:tc>
@@ -3037,15 +3021,7 @@
                 <w:szCs w:val="24"/>
                 <w:lang w:val="az-Latn-AZ"/>
               </w:rPr>
-              <w:t>Apinin error</w:t>
-            </w:r>
-            <w:r>
-              <w:rPr>
-                <w:sz w:val="28"/>
-                <w:szCs w:val="24"/>
-                <w:lang w:val="az-Latn-AZ"/>
-              </w:rPr>
-              <w:t xml:space="preserve"> mesajları</w:t>
+              <w:t>Apinin error mesajları</w:t>
             </w:r>
           </w:p>
         </w:tc>
@@ -4797,6 +4773,2362 @@
           <w:lang w:val="az-Latn-AZ"/>
         </w:rPr>
       </w:pPr>
+    </w:p>
+    <w:p>
+      <w:pPr>
+        <w:jc w:val="center"/>
+        <w:rPr>
+          <w:i/>
+          <w:sz w:val="28"/>
+          <w:lang w:val="az-Latn-AZ"/>
+        </w:rPr>
+      </w:pPr>
+    </w:p>
+    <w:p>
+      <w:pPr>
+        <w:ind w:firstLine="540"/>
+        <w:jc w:val="center"/>
+        <w:rPr>
+          <w:b/>
+          <w:i/>
+          <w:sz w:val="28"/>
+          <w:szCs w:val="28"/>
+          <w:u w:val="single"/>
+          <w:lang w:val="az-Latn-AZ"/>
+        </w:rPr>
+      </w:pPr>
+      <w:r>
+        <w:rPr>
+          <w:b/>
+          <w:i/>
+          <w:sz w:val="28"/>
+          <w:szCs w:val="28"/>
+          <w:u w:val="single"/>
+          <w:lang w:val="az-Latn-AZ"/>
+        </w:rPr>
+        <w:lastRenderedPageBreak/>
+        <w:t>JWT</w:t>
+      </w:r>
+    </w:p>
+    <w:tbl>
+      <w:tblPr>
+        <w:tblStyle w:val="PlainTable1"/>
+        <w:tblW w:w="4974" w:type="pct"/>
+        <w:tblLook w:val="04A0" w:firstRow="1" w:lastRow="0" w:firstColumn="1" w:lastColumn="0" w:noHBand="0" w:noVBand="1"/>
+      </w:tblPr>
+      <w:tblGrid>
+        <w:gridCol w:w="4289"/>
+        <w:gridCol w:w="2713"/>
+        <w:gridCol w:w="3704"/>
+      </w:tblGrid>
+      <w:tr>
+        <w:trPr>
+          <w:cnfStyle w:val="100000000000" w:firstRow="1" w:lastRow="0" w:firstColumn="0" w:lastColumn="0" w:oddVBand="0" w:evenVBand="0" w:oddHBand="0" w:evenHBand="0" w:firstRowFirstColumn="0" w:firstRowLastColumn="0" w:lastRowFirstColumn="0" w:lastRowLastColumn="0"/>
+          <w:trHeight w:val="510"/>
+        </w:trPr>
+        <w:tc>
+          <w:tcPr>
+            <w:cnfStyle w:val="001000000000" w:firstRow="0" w:lastRow="0" w:firstColumn="1" w:lastColumn="0" w:oddVBand="0" w:evenVBand="0" w:oddHBand="0" w:evenHBand="0" w:firstRowFirstColumn="0" w:firstRowLastColumn="0" w:lastRowFirstColumn="0" w:lastRowLastColumn="0"/>
+            <w:tcW w:w="2003" w:type="pct"/>
+            <w:vAlign w:val="center"/>
+          </w:tcPr>
+          <w:p>
+            <w:pPr>
+              <w:rPr>
+                <w:sz w:val="28"/>
+                <w:szCs w:val="24"/>
+                <w:lang w:val="az-Latn-AZ"/>
+              </w:rPr>
+            </w:pPr>
+            <w:r>
+              <w:rPr>
+                <w:sz w:val="28"/>
+                <w:szCs w:val="24"/>
+                <w:lang w:val="az-Latn-AZ"/>
+              </w:rPr>
+              <w:t>Detallar</w:t>
+            </w:r>
+          </w:p>
+        </w:tc>
+        <w:tc>
+          <w:tcPr>
+            <w:tcW w:w="1267" w:type="pct"/>
+            <w:vAlign w:val="center"/>
+          </w:tcPr>
+          <w:p>
+            <w:pPr>
+              <w:cnfStyle w:val="100000000000" w:firstRow="1" w:lastRow="0" w:firstColumn="0" w:lastColumn="0" w:oddVBand="0" w:evenVBand="0" w:oddHBand="0" w:evenHBand="0" w:firstRowFirstColumn="0" w:firstRowLastColumn="0" w:lastRowFirstColumn="0" w:lastRowLastColumn="0"/>
+              <w:rPr>
+                <w:sz w:val="28"/>
+                <w:szCs w:val="24"/>
+                <w:lang w:val="az-Latn-AZ"/>
+              </w:rPr>
+            </w:pPr>
+            <w:r>
+              <w:rPr>
+                <w:sz w:val="28"/>
+                <w:szCs w:val="24"/>
+                <w:lang w:val="az-Latn-AZ"/>
+              </w:rPr>
+              <w:t>Tiplər</w:t>
+            </w:r>
+          </w:p>
+        </w:tc>
+        <w:tc>
+          <w:tcPr>
+            <w:tcW w:w="1730" w:type="pct"/>
+            <w:vAlign w:val="center"/>
+          </w:tcPr>
+          <w:p>
+            <w:pPr>
+              <w:cnfStyle w:val="100000000000" w:firstRow="1" w:lastRow="0" w:firstColumn="0" w:lastColumn="0" w:oddVBand="0" w:evenVBand="0" w:oddHBand="0" w:evenHBand="0" w:firstRowFirstColumn="0" w:firstRowLastColumn="0" w:lastRowFirstColumn="0" w:lastRowLastColumn="0"/>
+              <w:rPr>
+                <w:b w:val="0"/>
+                <w:sz w:val="28"/>
+                <w:szCs w:val="24"/>
+                <w:lang w:val="az-Latn-AZ"/>
+              </w:rPr>
+            </w:pPr>
+            <w:r>
+              <w:rPr>
+                <w:sz w:val="28"/>
+                <w:szCs w:val="24"/>
+                <w:lang w:val="az-Latn-AZ"/>
+              </w:rPr>
+              <w:t>Dəyəri</w:t>
+            </w:r>
+          </w:p>
+        </w:tc>
+      </w:tr>
+      <w:tr>
+        <w:trPr>
+          <w:cnfStyle w:val="000000100000" w:firstRow="0" w:lastRow="0" w:firstColumn="0" w:lastColumn="0" w:oddVBand="0" w:evenVBand="0" w:oddHBand="1" w:evenHBand="0" w:firstRowFirstColumn="0" w:firstRowLastColumn="0" w:lastRowFirstColumn="0" w:lastRowLastColumn="0"/>
+          <w:trHeight w:val="883"/>
+        </w:trPr>
+        <w:tc>
+          <w:tcPr>
+            <w:cnfStyle w:val="001000000000" w:firstRow="0" w:lastRow="0" w:firstColumn="1" w:lastColumn="0" w:oddVBand="0" w:evenVBand="0" w:oddHBand="0" w:evenHBand="0" w:firstRowFirstColumn="0" w:firstRowLastColumn="0" w:lastRowFirstColumn="0" w:lastRowLastColumn="0"/>
+            <w:tcW w:w="2003" w:type="pct"/>
+            <w:vAlign w:val="center"/>
+          </w:tcPr>
+          <w:p>
+            <w:pPr>
+              <w:rPr>
+                <w:b w:val="0"/>
+                <w:i/>
+                <w:sz w:val="28"/>
+                <w:szCs w:val="24"/>
+                <w:lang w:val="en-US"/>
+              </w:rPr>
+            </w:pPr>
+            <w:r>
+              <w:rPr>
+                <w:b w:val="0"/>
+                <w:i/>
+                <w:sz w:val="28"/>
+                <w:szCs w:val="24"/>
+                <w:lang w:val="az-Latn-AZ"/>
+              </w:rPr>
+              <w:t>cert_subj_CN</w:t>
+            </w:r>
+          </w:p>
+        </w:tc>
+        <w:tc>
+          <w:tcPr>
+            <w:tcW w:w="1267" w:type="pct"/>
+            <w:vAlign w:val="center"/>
+          </w:tcPr>
+          <w:p>
+            <w:pPr>
+              <w:cnfStyle w:val="000000100000" w:firstRow="0" w:lastRow="0" w:firstColumn="0" w:lastColumn="0" w:oddVBand="0" w:evenVBand="0" w:oddHBand="1" w:evenHBand="0" w:firstRowFirstColumn="0" w:firstRowLastColumn="0" w:lastRowFirstColumn="0" w:lastRowLastColumn="0"/>
+              <w:rPr>
+                <w:b/>
+                <w:i/>
+                <w:sz w:val="28"/>
+                <w:szCs w:val="24"/>
+                <w:lang w:val="en-US"/>
+              </w:rPr>
+            </w:pPr>
+            <w:r>
+              <w:rPr>
+                <w:i/>
+                <w:sz w:val="28"/>
+                <w:szCs w:val="24"/>
+                <w:lang w:val="az-Latn-AZ"/>
+              </w:rPr>
+              <w:t>string</w:t>
+            </w:r>
+          </w:p>
+        </w:tc>
+        <w:tc>
+          <w:tcPr>
+            <w:tcW w:w="1730" w:type="pct"/>
+            <w:vAlign w:val="center"/>
+          </w:tcPr>
+          <w:p>
+            <w:pPr>
+              <w:cnfStyle w:val="000000100000" w:firstRow="0" w:lastRow="0" w:firstColumn="0" w:lastColumn="0" w:oddVBand="0" w:evenVBand="0" w:oddHBand="1" w:evenHBand="0" w:firstRowFirstColumn="0" w:firstRowLastColumn="0" w:lastRowFirstColumn="0" w:lastRowLastColumn="0"/>
+              <w:rPr>
+                <w:sz w:val="28"/>
+                <w:szCs w:val="24"/>
+                <w:lang w:val="az-Latn-AZ"/>
+              </w:rPr>
+            </w:pPr>
+            <w:r>
+              <w:rPr>
+                <w:sz w:val="28"/>
+                <w:szCs w:val="24"/>
+                <w:lang w:val="az-Latn-AZ"/>
+              </w:rPr>
+              <w:t>Ad Soyad Ata adı</w:t>
+            </w:r>
+          </w:p>
+        </w:tc>
+      </w:tr>
+      <w:tr>
+        <w:trPr>
+          <w:trHeight w:val="883"/>
+        </w:trPr>
+        <w:tc>
+          <w:tcPr>
+            <w:cnfStyle w:val="001000000000" w:firstRow="0" w:lastRow="0" w:firstColumn="1" w:lastColumn="0" w:oddVBand="0" w:evenVBand="0" w:oddHBand="0" w:evenHBand="0" w:firstRowFirstColumn="0" w:firstRowLastColumn="0" w:lastRowFirstColumn="0" w:lastRowLastColumn="0"/>
+            <w:tcW w:w="2003" w:type="pct"/>
+            <w:vAlign w:val="center"/>
+          </w:tcPr>
+          <w:p>
+            <w:pPr>
+              <w:rPr>
+                <w:b w:val="0"/>
+                <w:i/>
+                <w:sz w:val="28"/>
+                <w:szCs w:val="24"/>
+                <w:lang w:val="az-Latn-AZ"/>
+              </w:rPr>
+            </w:pPr>
+            <w:r>
+              <w:rPr>
+                <w:b w:val="0"/>
+                <w:i/>
+                <w:sz w:val="28"/>
+                <w:szCs w:val="24"/>
+                <w:lang w:val="az-Latn-AZ"/>
+              </w:rPr>
+              <w:t>cert_subj_GN</w:t>
+            </w:r>
+          </w:p>
+        </w:tc>
+        <w:tc>
+          <w:tcPr>
+            <w:tcW w:w="1267" w:type="pct"/>
+            <w:vAlign w:val="center"/>
+          </w:tcPr>
+          <w:p>
+            <w:pPr>
+              <w:cnfStyle w:val="000000000000" w:firstRow="0" w:lastRow="0" w:firstColumn="0" w:lastColumn="0" w:oddVBand="0" w:evenVBand="0" w:oddHBand="0" w:evenHBand="0" w:firstRowFirstColumn="0" w:firstRowLastColumn="0" w:lastRowFirstColumn="0" w:lastRowLastColumn="0"/>
+              <w:rPr>
+                <w:b/>
+                <w:i/>
+                <w:sz w:val="28"/>
+                <w:szCs w:val="24"/>
+                <w:lang w:val="az-Latn-AZ"/>
+              </w:rPr>
+            </w:pPr>
+            <w:r>
+              <w:rPr>
+                <w:i/>
+                <w:sz w:val="28"/>
+                <w:szCs w:val="24"/>
+                <w:lang w:val="az-Latn-AZ"/>
+              </w:rPr>
+              <w:t>string</w:t>
+            </w:r>
+          </w:p>
+        </w:tc>
+        <w:tc>
+          <w:tcPr>
+            <w:tcW w:w="1730" w:type="pct"/>
+            <w:vAlign w:val="center"/>
+          </w:tcPr>
+          <w:p>
+            <w:pPr>
+              <w:cnfStyle w:val="000000000000" w:firstRow="0" w:lastRow="0" w:firstColumn="0" w:lastColumn="0" w:oddVBand="0" w:evenVBand="0" w:oddHBand="0" w:evenHBand="0" w:firstRowFirstColumn="0" w:firstRowLastColumn="0" w:lastRowFirstColumn="0" w:lastRowLastColumn="0"/>
+              <w:rPr>
+                <w:sz w:val="28"/>
+                <w:szCs w:val="24"/>
+                <w:lang w:val="az-Latn-AZ"/>
+              </w:rPr>
+            </w:pPr>
+            <w:r>
+              <w:rPr>
+                <w:sz w:val="28"/>
+                <w:szCs w:val="24"/>
+                <w:lang w:val="az-Latn-AZ"/>
+              </w:rPr>
+              <w:t>Ad</w:t>
+            </w:r>
+          </w:p>
+        </w:tc>
+      </w:tr>
+      <w:tr>
+        <w:trPr>
+          <w:cnfStyle w:val="000000100000" w:firstRow="0" w:lastRow="0" w:firstColumn="0" w:lastColumn="0" w:oddVBand="0" w:evenVBand="0" w:oddHBand="1" w:evenHBand="0" w:firstRowFirstColumn="0" w:firstRowLastColumn="0" w:lastRowFirstColumn="0" w:lastRowLastColumn="0"/>
+          <w:trHeight w:val="883"/>
+        </w:trPr>
+        <w:tc>
+          <w:tcPr>
+            <w:cnfStyle w:val="001000000000" w:firstRow="0" w:lastRow="0" w:firstColumn="1" w:lastColumn="0" w:oddVBand="0" w:evenVBand="0" w:oddHBand="0" w:evenHBand="0" w:firstRowFirstColumn="0" w:firstRowLastColumn="0" w:lastRowFirstColumn="0" w:lastRowLastColumn="0"/>
+            <w:tcW w:w="2003" w:type="pct"/>
+            <w:vAlign w:val="center"/>
+          </w:tcPr>
+          <w:p>
+            <w:pPr>
+              <w:rPr>
+                <w:b w:val="0"/>
+                <w:i/>
+                <w:sz w:val="28"/>
+                <w:szCs w:val="24"/>
+                <w:lang w:val="en-US"/>
+              </w:rPr>
+            </w:pPr>
+            <w:proofErr w:type="spellStart"/>
+            <w:r>
+              <w:rPr>
+                <w:b w:val="0"/>
+                <w:i/>
+                <w:sz w:val="28"/>
+                <w:szCs w:val="24"/>
+                <w:lang w:val="en-US"/>
+              </w:rPr>
+              <w:t>cert_subj_SERIALNUMBER</w:t>
+            </w:r>
+            <w:proofErr w:type="spellEnd"/>
+          </w:p>
+        </w:tc>
+        <w:tc>
+          <w:tcPr>
+            <w:tcW w:w="1267" w:type="pct"/>
+            <w:vAlign w:val="center"/>
+          </w:tcPr>
+          <w:p>
+            <w:pPr>
+              <w:cnfStyle w:val="000000100000" w:firstRow="0" w:lastRow="0" w:firstColumn="0" w:lastColumn="0" w:oddVBand="0" w:evenVBand="0" w:oddHBand="1" w:evenHBand="0" w:firstRowFirstColumn="0" w:firstRowLastColumn="0" w:lastRowFirstColumn="0" w:lastRowLastColumn="0"/>
+              <w:rPr>
+                <w:b/>
+                <w:i/>
+                <w:sz w:val="28"/>
+                <w:szCs w:val="24"/>
+                <w:lang w:val="en-US"/>
+              </w:rPr>
+            </w:pPr>
+            <w:r>
+              <w:rPr>
+                <w:i/>
+                <w:sz w:val="28"/>
+                <w:szCs w:val="24"/>
+                <w:lang w:val="en-US"/>
+              </w:rPr>
+              <w:t>string</w:t>
+            </w:r>
+          </w:p>
+        </w:tc>
+        <w:tc>
+          <w:tcPr>
+            <w:tcW w:w="1730" w:type="pct"/>
+            <w:vAlign w:val="center"/>
+          </w:tcPr>
+          <w:p>
+            <w:pPr>
+              <w:cnfStyle w:val="000000100000" w:firstRow="0" w:lastRow="0" w:firstColumn="0" w:lastColumn="0" w:oddVBand="0" w:evenVBand="0" w:oddHBand="1" w:evenHBand="0" w:firstRowFirstColumn="0" w:firstRowLastColumn="0" w:lastRowFirstColumn="0" w:lastRowLastColumn="0"/>
+              <w:rPr>
+                <w:sz w:val="28"/>
+                <w:szCs w:val="24"/>
+                <w:lang w:val="az-Latn-AZ"/>
+              </w:rPr>
+            </w:pPr>
+            <w:r>
+              <w:rPr>
+                <w:sz w:val="28"/>
+                <w:szCs w:val="24"/>
+                <w:lang w:val="az-Latn-AZ"/>
+              </w:rPr>
+              <w:t>Fərdi identifikasiya nömrəsi</w:t>
+            </w:r>
+          </w:p>
+        </w:tc>
+      </w:tr>
+      <w:tr>
+        <w:trPr>
+          <w:trHeight w:val="883"/>
+        </w:trPr>
+        <w:tc>
+          <w:tcPr>
+            <w:cnfStyle w:val="001000000000" w:firstRow="0" w:lastRow="0" w:firstColumn="1" w:lastColumn="0" w:oddVBand="0" w:evenVBand="0" w:oddHBand="0" w:evenHBand="0" w:firstRowFirstColumn="0" w:firstRowLastColumn="0" w:lastRowFirstColumn="0" w:lastRowLastColumn="0"/>
+            <w:tcW w:w="2003" w:type="pct"/>
+            <w:vAlign w:val="center"/>
+          </w:tcPr>
+          <w:p>
+            <w:pPr>
+              <w:rPr>
+                <w:b w:val="0"/>
+                <w:i/>
+                <w:sz w:val="28"/>
+                <w:szCs w:val="24"/>
+                <w:lang w:val="en-US"/>
+              </w:rPr>
+            </w:pPr>
+            <w:proofErr w:type="spellStart"/>
+            <w:r>
+              <w:rPr>
+                <w:b w:val="0"/>
+                <w:i/>
+                <w:sz w:val="28"/>
+                <w:szCs w:val="24"/>
+                <w:lang w:val="en-US"/>
+              </w:rPr>
+              <w:t>cert_subj_T</w:t>
+            </w:r>
+            <w:proofErr w:type="spellEnd"/>
+          </w:p>
+        </w:tc>
+        <w:tc>
+          <w:tcPr>
+            <w:tcW w:w="1267" w:type="pct"/>
+            <w:vAlign w:val="center"/>
+          </w:tcPr>
+          <w:p>
+            <w:pPr>
+              <w:cnfStyle w:val="000000000000" w:firstRow="0" w:lastRow="0" w:firstColumn="0" w:lastColumn="0" w:oddVBand="0" w:evenVBand="0" w:oddHBand="0" w:evenHBand="0" w:firstRowFirstColumn="0" w:firstRowLastColumn="0" w:lastRowFirstColumn="0" w:lastRowLastColumn="0"/>
+              <w:rPr>
+                <w:i/>
+                <w:sz w:val="28"/>
+                <w:szCs w:val="24"/>
+                <w:lang w:val="en-US"/>
+              </w:rPr>
+            </w:pPr>
+            <w:r>
+              <w:rPr>
+                <w:i/>
+                <w:sz w:val="28"/>
+                <w:szCs w:val="24"/>
+                <w:lang w:val="en-US"/>
+              </w:rPr>
+              <w:t>string</w:t>
+            </w:r>
+          </w:p>
+        </w:tc>
+        <w:tc>
+          <w:tcPr>
+            <w:tcW w:w="1730" w:type="pct"/>
+            <w:vAlign w:val="center"/>
+          </w:tcPr>
+          <w:p>
+            <w:pPr>
+              <w:cnfStyle w:val="000000000000" w:firstRow="0" w:lastRow="0" w:firstColumn="0" w:lastColumn="0" w:oddVBand="0" w:evenVBand="0" w:oddHBand="0" w:evenHBand="0" w:firstRowFirstColumn="0" w:firstRowLastColumn="0" w:lastRowFirstColumn="0" w:lastRowLastColumn="0"/>
+              <w:rPr>
+                <w:sz w:val="28"/>
+                <w:szCs w:val="24"/>
+                <w:lang w:val="az-Latn-AZ"/>
+              </w:rPr>
+            </w:pPr>
+            <w:r>
+              <w:rPr>
+                <w:sz w:val="28"/>
+                <w:szCs w:val="24"/>
+                <w:lang w:val="az-Latn-AZ"/>
+              </w:rPr>
+              <w:t>Vəzifəsi</w:t>
+            </w:r>
+          </w:p>
+        </w:tc>
+      </w:tr>
+      <w:tr>
+        <w:trPr>
+          <w:cnfStyle w:val="000000100000" w:firstRow="0" w:lastRow="0" w:firstColumn="0" w:lastColumn="0" w:oddVBand="0" w:evenVBand="0" w:oddHBand="1" w:evenHBand="0" w:firstRowFirstColumn="0" w:firstRowLastColumn="0" w:lastRowFirstColumn="0" w:lastRowLastColumn="0"/>
+          <w:trHeight w:val="883"/>
+        </w:trPr>
+        <w:tc>
+          <w:tcPr>
+            <w:cnfStyle w:val="001000000000" w:firstRow="0" w:lastRow="0" w:firstColumn="1" w:lastColumn="0" w:oddVBand="0" w:evenVBand="0" w:oddHBand="0" w:evenHBand="0" w:firstRowFirstColumn="0" w:firstRowLastColumn="0" w:lastRowFirstColumn="0" w:lastRowLastColumn="0"/>
+            <w:tcW w:w="2003" w:type="pct"/>
+            <w:vAlign w:val="center"/>
+          </w:tcPr>
+          <w:p>
+            <w:pPr>
+              <w:rPr>
+                <w:b w:val="0"/>
+                <w:i/>
+                <w:sz w:val="28"/>
+                <w:szCs w:val="24"/>
+                <w:lang w:val="en-US"/>
+              </w:rPr>
+            </w:pPr>
+            <w:proofErr w:type="spellStart"/>
+            <w:r>
+              <w:rPr>
+                <w:b w:val="0"/>
+                <w:i/>
+                <w:sz w:val="28"/>
+                <w:szCs w:val="24"/>
+                <w:lang w:val="en-US"/>
+              </w:rPr>
+              <w:t>cert_subj_SN</w:t>
+            </w:r>
+            <w:proofErr w:type="spellEnd"/>
+          </w:p>
+        </w:tc>
+        <w:tc>
+          <w:tcPr>
+            <w:tcW w:w="1267" w:type="pct"/>
+            <w:vAlign w:val="center"/>
+          </w:tcPr>
+          <w:p>
+            <w:pPr>
+              <w:cnfStyle w:val="000000100000" w:firstRow="0" w:lastRow="0" w:firstColumn="0" w:lastColumn="0" w:oddVBand="0" w:evenVBand="0" w:oddHBand="1" w:evenHBand="0" w:firstRowFirstColumn="0" w:firstRowLastColumn="0" w:lastRowFirstColumn="0" w:lastRowLastColumn="0"/>
+              <w:rPr>
+                <w:i/>
+                <w:sz w:val="28"/>
+                <w:szCs w:val="24"/>
+                <w:lang w:val="en-US"/>
+              </w:rPr>
+            </w:pPr>
+            <w:r>
+              <w:rPr>
+                <w:i/>
+                <w:sz w:val="28"/>
+                <w:szCs w:val="24"/>
+                <w:lang w:val="en-US"/>
+              </w:rPr>
+              <w:t>string</w:t>
+            </w:r>
+          </w:p>
+        </w:tc>
+        <w:tc>
+          <w:tcPr>
+            <w:tcW w:w="1730" w:type="pct"/>
+            <w:vAlign w:val="center"/>
+          </w:tcPr>
+          <w:p>
+            <w:pPr>
+              <w:cnfStyle w:val="000000100000" w:firstRow="0" w:lastRow="0" w:firstColumn="0" w:lastColumn="0" w:oddVBand="0" w:evenVBand="0" w:oddHBand="1" w:evenHBand="0" w:firstRowFirstColumn="0" w:firstRowLastColumn="0" w:lastRowFirstColumn="0" w:lastRowLastColumn="0"/>
+              <w:rPr>
+                <w:sz w:val="28"/>
+                <w:szCs w:val="24"/>
+                <w:lang w:val="az-Latn-AZ"/>
+              </w:rPr>
+            </w:pPr>
+            <w:r>
+              <w:rPr>
+                <w:sz w:val="28"/>
+                <w:szCs w:val="24"/>
+                <w:lang w:val="az-Latn-AZ"/>
+              </w:rPr>
+              <w:t>Soyad</w:t>
+            </w:r>
+          </w:p>
+        </w:tc>
+      </w:tr>
+      <w:tr>
+        <w:trPr>
+          <w:trHeight w:val="883"/>
+        </w:trPr>
+        <w:tc>
+          <w:tcPr>
+            <w:cnfStyle w:val="001000000000" w:firstRow="0" w:lastRow="0" w:firstColumn="1" w:lastColumn="0" w:oddVBand="0" w:evenVBand="0" w:oddHBand="0" w:evenHBand="0" w:firstRowFirstColumn="0" w:firstRowLastColumn="0" w:lastRowFirstColumn="0" w:lastRowLastColumn="0"/>
+            <w:tcW w:w="2003" w:type="pct"/>
+            <w:vAlign w:val="center"/>
+          </w:tcPr>
+          <w:p>
+            <w:pPr>
+              <w:rPr>
+                <w:b w:val="0"/>
+                <w:i/>
+                <w:sz w:val="28"/>
+                <w:szCs w:val="24"/>
+                <w:lang w:val="en-US"/>
+              </w:rPr>
+            </w:pPr>
+            <w:proofErr w:type="spellStart"/>
+            <w:r>
+              <w:rPr>
+                <w:b w:val="0"/>
+                <w:i/>
+                <w:sz w:val="28"/>
+                <w:szCs w:val="24"/>
+                <w:lang w:val="en-US"/>
+              </w:rPr>
+              <w:t>cert_subj_O</w:t>
+            </w:r>
+            <w:proofErr w:type="spellEnd"/>
+          </w:p>
+        </w:tc>
+        <w:tc>
+          <w:tcPr>
+            <w:tcW w:w="1267" w:type="pct"/>
+            <w:vAlign w:val="center"/>
+          </w:tcPr>
+          <w:p>
+            <w:pPr>
+              <w:cnfStyle w:val="000000000000" w:firstRow="0" w:lastRow="0" w:firstColumn="0" w:lastColumn="0" w:oddVBand="0" w:evenVBand="0" w:oddHBand="0" w:evenHBand="0" w:firstRowFirstColumn="0" w:firstRowLastColumn="0" w:lastRowFirstColumn="0" w:lastRowLastColumn="0"/>
+              <w:rPr>
+                <w:i/>
+                <w:sz w:val="28"/>
+                <w:szCs w:val="24"/>
+                <w:lang w:val="en-US"/>
+              </w:rPr>
+            </w:pPr>
+            <w:r>
+              <w:rPr>
+                <w:i/>
+                <w:sz w:val="28"/>
+                <w:szCs w:val="24"/>
+                <w:lang w:val="en-US"/>
+              </w:rPr>
+              <w:t>string</w:t>
+            </w:r>
+          </w:p>
+        </w:tc>
+        <w:tc>
+          <w:tcPr>
+            <w:tcW w:w="1730" w:type="pct"/>
+            <w:vAlign w:val="center"/>
+          </w:tcPr>
+          <w:p>
+            <w:pPr>
+              <w:cnfStyle w:val="000000000000" w:firstRow="0" w:lastRow="0" w:firstColumn="0" w:lastColumn="0" w:oddVBand="0" w:evenVBand="0" w:oddHBand="0" w:evenHBand="0" w:firstRowFirstColumn="0" w:firstRowLastColumn="0" w:lastRowFirstColumn="0" w:lastRowLastColumn="0"/>
+              <w:rPr>
+                <w:sz w:val="28"/>
+                <w:szCs w:val="24"/>
+                <w:lang w:val="az-Latn-AZ"/>
+              </w:rPr>
+            </w:pPr>
+            <w:r>
+              <w:rPr>
+                <w:sz w:val="28"/>
+                <w:szCs w:val="24"/>
+                <w:lang w:val="az-Latn-AZ"/>
+              </w:rPr>
+              <w:t>Müəssisə</w:t>
+            </w:r>
+          </w:p>
+        </w:tc>
+      </w:tr>
+      <w:tr>
+        <w:trPr>
+          <w:cnfStyle w:val="000000100000" w:firstRow="0" w:lastRow="0" w:firstColumn="0" w:lastColumn="0" w:oddVBand="0" w:evenVBand="0" w:oddHBand="1" w:evenHBand="0" w:firstRowFirstColumn="0" w:firstRowLastColumn="0" w:lastRowFirstColumn="0" w:lastRowLastColumn="0"/>
+          <w:trHeight w:val="883"/>
+        </w:trPr>
+        <w:tc>
+          <w:tcPr>
+            <w:cnfStyle w:val="001000000000" w:firstRow="0" w:lastRow="0" w:firstColumn="1" w:lastColumn="0" w:oddVBand="0" w:evenVBand="0" w:oddHBand="0" w:evenHBand="0" w:firstRowFirstColumn="0" w:firstRowLastColumn="0" w:lastRowFirstColumn="0" w:lastRowLastColumn="0"/>
+            <w:tcW w:w="2003" w:type="pct"/>
+            <w:vAlign w:val="center"/>
+          </w:tcPr>
+          <w:p>
+            <w:pPr>
+              <w:rPr>
+                <w:b w:val="0"/>
+                <w:i/>
+                <w:sz w:val="28"/>
+                <w:szCs w:val="24"/>
+                <w:lang w:val="en-US"/>
+              </w:rPr>
+            </w:pPr>
+            <w:proofErr w:type="spellStart"/>
+            <w:r>
+              <w:rPr>
+                <w:b w:val="0"/>
+                <w:i/>
+                <w:sz w:val="28"/>
+                <w:szCs w:val="24"/>
+                <w:lang w:val="en-US"/>
+              </w:rPr>
+              <w:t>cert_subj_OU</w:t>
+            </w:r>
+            <w:proofErr w:type="spellEnd"/>
+          </w:p>
+        </w:tc>
+        <w:tc>
+          <w:tcPr>
+            <w:tcW w:w="1267" w:type="pct"/>
+            <w:vAlign w:val="center"/>
+          </w:tcPr>
+          <w:p>
+            <w:pPr>
+              <w:cnfStyle w:val="000000100000" w:firstRow="0" w:lastRow="0" w:firstColumn="0" w:lastColumn="0" w:oddVBand="0" w:evenVBand="0" w:oddHBand="1" w:evenHBand="0" w:firstRowFirstColumn="0" w:firstRowLastColumn="0" w:lastRowFirstColumn="0" w:lastRowLastColumn="0"/>
+              <w:rPr>
+                <w:i/>
+                <w:sz w:val="28"/>
+                <w:szCs w:val="24"/>
+                <w:lang w:val="en-US"/>
+              </w:rPr>
+            </w:pPr>
+            <w:r>
+              <w:rPr>
+                <w:i/>
+                <w:sz w:val="28"/>
+                <w:szCs w:val="24"/>
+                <w:lang w:val="en-US"/>
+              </w:rPr>
+              <w:t>string</w:t>
+            </w:r>
+          </w:p>
+        </w:tc>
+        <w:tc>
+          <w:tcPr>
+            <w:tcW w:w="1730" w:type="pct"/>
+            <w:vAlign w:val="center"/>
+          </w:tcPr>
+          <w:p>
+            <w:pPr>
+              <w:cnfStyle w:val="000000100000" w:firstRow="0" w:lastRow="0" w:firstColumn="0" w:lastColumn="0" w:oddVBand="0" w:evenVBand="0" w:oddHBand="1" w:evenHBand="0" w:firstRowFirstColumn="0" w:firstRowLastColumn="0" w:lastRowFirstColumn="0" w:lastRowLastColumn="0"/>
+              <w:rPr>
+                <w:sz w:val="28"/>
+                <w:szCs w:val="24"/>
+                <w:lang w:val="en-US"/>
+              </w:rPr>
+            </w:pPr>
+            <w:r>
+              <w:rPr>
+                <w:sz w:val="28"/>
+                <w:szCs w:val="24"/>
+                <w:lang w:val="az-Latn-AZ"/>
+              </w:rPr>
+              <w:t>VÖEN:</w:t>
+            </w:r>
+            <w:r>
+              <w:rPr>
+                <w:sz w:val="28"/>
+                <w:szCs w:val="24"/>
+                <w:lang w:val="en-US"/>
+              </w:rPr>
+              <w:t>{v</w:t>
+            </w:r>
+            <w:r>
+              <w:rPr>
+                <w:sz w:val="28"/>
+                <w:szCs w:val="24"/>
+                <w:lang w:val="az-Latn-AZ"/>
+              </w:rPr>
+              <w:t>öen</w:t>
+            </w:r>
+            <w:r>
+              <w:rPr>
+                <w:sz w:val="28"/>
+                <w:szCs w:val="24"/>
+                <w:lang w:val="en-US"/>
+              </w:rPr>
+              <w:t>}</w:t>
+            </w:r>
+            <w:r>
+              <w:rPr>
+                <w:sz w:val="28"/>
+                <w:szCs w:val="24"/>
+                <w:lang w:val="az-Latn-AZ"/>
+              </w:rPr>
+              <w:t>-</w:t>
+            </w:r>
+            <w:r>
+              <w:rPr>
+                <w:sz w:val="28"/>
+                <w:szCs w:val="24"/>
+                <w:lang w:val="en-US"/>
+              </w:rPr>
+              <w:t>{</w:t>
+            </w:r>
+            <w:r>
+              <w:rPr>
+                <w:sz w:val="28"/>
+                <w:szCs w:val="24"/>
+                <w:lang w:val="en-US"/>
+              </w:rPr>
+              <w:t>sun</w:t>
+            </w:r>
+            <w:r>
+              <w:rPr>
+                <w:sz w:val="28"/>
+                <w:szCs w:val="24"/>
+                <w:lang w:val="en-US"/>
+              </w:rPr>
+              <w:t>}</w:t>
+            </w:r>
+          </w:p>
+        </w:tc>
+      </w:tr>
+      <w:tr>
+        <w:trPr>
+          <w:trHeight w:val="883"/>
+        </w:trPr>
+        <w:tc>
+          <w:tcPr>
+            <w:cnfStyle w:val="001000000000" w:firstRow="0" w:lastRow="0" w:firstColumn="1" w:lastColumn="0" w:oddVBand="0" w:evenVBand="0" w:oddHBand="0" w:evenHBand="0" w:firstRowFirstColumn="0" w:firstRowLastColumn="0" w:lastRowFirstColumn="0" w:lastRowLastColumn="0"/>
+            <w:tcW w:w="2003" w:type="pct"/>
+            <w:vAlign w:val="center"/>
+          </w:tcPr>
+          <w:p>
+            <w:pPr>
+              <w:rPr>
+                <w:b w:val="0"/>
+                <w:i/>
+                <w:sz w:val="28"/>
+                <w:szCs w:val="24"/>
+                <w:lang w:val="en-US"/>
+              </w:rPr>
+            </w:pPr>
+            <w:proofErr w:type="spellStart"/>
+            <w:r>
+              <w:rPr>
+                <w:b w:val="0"/>
+                <w:i/>
+                <w:sz w:val="28"/>
+                <w:szCs w:val="24"/>
+                <w:lang w:val="en-US"/>
+              </w:rPr>
+              <w:t>cert_subj_C</w:t>
+            </w:r>
+            <w:proofErr w:type="spellEnd"/>
+          </w:p>
+        </w:tc>
+        <w:tc>
+          <w:tcPr>
+            <w:tcW w:w="1267" w:type="pct"/>
+            <w:vAlign w:val="center"/>
+          </w:tcPr>
+          <w:p>
+            <w:pPr>
+              <w:cnfStyle w:val="000000000000" w:firstRow="0" w:lastRow="0" w:firstColumn="0" w:lastColumn="0" w:oddVBand="0" w:evenVBand="0" w:oddHBand="0" w:evenHBand="0" w:firstRowFirstColumn="0" w:firstRowLastColumn="0" w:lastRowFirstColumn="0" w:lastRowLastColumn="0"/>
+              <w:rPr>
+                <w:i/>
+                <w:sz w:val="28"/>
+                <w:szCs w:val="24"/>
+                <w:lang w:val="en-US"/>
+              </w:rPr>
+            </w:pPr>
+            <w:r>
+              <w:rPr>
+                <w:i/>
+                <w:sz w:val="28"/>
+                <w:szCs w:val="24"/>
+                <w:lang w:val="en-US"/>
+              </w:rPr>
+              <w:t>string</w:t>
+            </w:r>
+          </w:p>
+        </w:tc>
+        <w:tc>
+          <w:tcPr>
+            <w:tcW w:w="1730" w:type="pct"/>
+            <w:vAlign w:val="center"/>
+          </w:tcPr>
+          <w:p>
+            <w:pPr>
+              <w:cnfStyle w:val="000000000000" w:firstRow="0" w:lastRow="0" w:firstColumn="0" w:lastColumn="0" w:oddVBand="0" w:evenVBand="0" w:oddHBand="0" w:evenHBand="0" w:firstRowFirstColumn="0" w:firstRowLastColumn="0" w:lastRowFirstColumn="0" w:lastRowLastColumn="0"/>
+              <w:rPr>
+                <w:sz w:val="28"/>
+                <w:szCs w:val="24"/>
+                <w:lang w:val="az-Latn-AZ"/>
+              </w:rPr>
+            </w:pPr>
+            <w:r>
+              <w:rPr>
+                <w:sz w:val="28"/>
+                <w:szCs w:val="24"/>
+                <w:lang w:val="az-Latn-AZ"/>
+              </w:rPr>
+              <w:t>AZ</w:t>
+            </w:r>
+          </w:p>
+        </w:tc>
+      </w:tr>
+      <w:tr>
+        <w:trPr>
+          <w:cnfStyle w:val="000000100000" w:firstRow="0" w:lastRow="0" w:firstColumn="0" w:lastColumn="0" w:oddVBand="0" w:evenVBand="0" w:oddHBand="1" w:evenHBand="0" w:firstRowFirstColumn="0" w:firstRowLastColumn="0" w:lastRowFirstColumn="0" w:lastRowLastColumn="0"/>
+          <w:trHeight w:val="883"/>
+        </w:trPr>
+        <w:tc>
+          <w:tcPr>
+            <w:cnfStyle w:val="001000000000" w:firstRow="0" w:lastRow="0" w:firstColumn="1" w:lastColumn="0" w:oddVBand="0" w:evenVBand="0" w:oddHBand="0" w:evenHBand="0" w:firstRowFirstColumn="0" w:firstRowLastColumn="0" w:lastRowFirstColumn="0" w:lastRowLastColumn="0"/>
+            <w:tcW w:w="2003" w:type="pct"/>
+            <w:vAlign w:val="center"/>
+          </w:tcPr>
+          <w:p>
+            <w:pPr>
+              <w:rPr>
+                <w:b w:val="0"/>
+                <w:i/>
+                <w:sz w:val="28"/>
+                <w:szCs w:val="24"/>
+                <w:lang w:val="en-US"/>
+              </w:rPr>
+            </w:pPr>
+            <w:proofErr w:type="spellStart"/>
+            <w:r>
+              <w:rPr>
+                <w:b w:val="0"/>
+                <w:i/>
+                <w:sz w:val="28"/>
+                <w:szCs w:val="24"/>
+                <w:lang w:val="en-US"/>
+              </w:rPr>
+              <w:t>nameid</w:t>
+            </w:r>
+            <w:proofErr w:type="spellEnd"/>
+          </w:p>
+        </w:tc>
+        <w:tc>
+          <w:tcPr>
+            <w:tcW w:w="1267" w:type="pct"/>
+            <w:vAlign w:val="center"/>
+          </w:tcPr>
+          <w:p>
+            <w:pPr>
+              <w:cnfStyle w:val="000000100000" w:firstRow="0" w:lastRow="0" w:firstColumn="0" w:lastColumn="0" w:oddVBand="0" w:evenVBand="0" w:oddHBand="1" w:evenHBand="0" w:firstRowFirstColumn="0" w:firstRowLastColumn="0" w:lastRowFirstColumn="0" w:lastRowLastColumn="0"/>
+              <w:rPr>
+                <w:i/>
+                <w:sz w:val="28"/>
+                <w:szCs w:val="24"/>
+                <w:lang w:val="en-US"/>
+              </w:rPr>
+            </w:pPr>
+            <w:r>
+              <w:rPr>
+                <w:i/>
+                <w:sz w:val="28"/>
+                <w:szCs w:val="24"/>
+                <w:lang w:val="en-US"/>
+              </w:rPr>
+              <w:t>string</w:t>
+            </w:r>
+          </w:p>
+        </w:tc>
+        <w:tc>
+          <w:tcPr>
+            <w:tcW w:w="1730" w:type="pct"/>
+            <w:vAlign w:val="center"/>
+          </w:tcPr>
+          <w:p>
+            <w:pPr>
+              <w:cnfStyle w:val="000000100000" w:firstRow="0" w:lastRow="0" w:firstColumn="0" w:lastColumn="0" w:oddVBand="0" w:evenVBand="0" w:oddHBand="1" w:evenHBand="0" w:firstRowFirstColumn="0" w:firstRowLastColumn="0" w:lastRowFirstColumn="0" w:lastRowLastColumn="0"/>
+              <w:rPr>
+                <w:sz w:val="28"/>
+                <w:szCs w:val="24"/>
+                <w:lang w:val="az-Latn-AZ"/>
+              </w:rPr>
+            </w:pPr>
+            <w:r>
+              <w:rPr>
+                <w:sz w:val="28"/>
+                <w:szCs w:val="24"/>
+                <w:lang w:val="az-Latn-AZ"/>
+              </w:rPr>
+              <w:t>Fərdi identifikasiya nömrəsi</w:t>
+            </w:r>
+          </w:p>
+        </w:tc>
+      </w:tr>
+      <w:tr>
+        <w:trPr>
+          <w:trHeight w:val="883"/>
+        </w:trPr>
+        <w:tc>
+          <w:tcPr>
+            <w:cnfStyle w:val="001000000000" w:firstRow="0" w:lastRow="0" w:firstColumn="1" w:lastColumn="0" w:oddVBand="0" w:evenVBand="0" w:oddHBand="0" w:evenHBand="0" w:firstRowFirstColumn="0" w:firstRowLastColumn="0" w:lastRowFirstColumn="0" w:lastRowLastColumn="0"/>
+            <w:tcW w:w="2003" w:type="pct"/>
+            <w:vAlign w:val="center"/>
+          </w:tcPr>
+          <w:p>
+            <w:pPr>
+              <w:rPr>
+                <w:b w:val="0"/>
+                <w:i/>
+                <w:sz w:val="28"/>
+                <w:szCs w:val="24"/>
+                <w:lang w:val="en-US"/>
+              </w:rPr>
+            </w:pPr>
+            <w:proofErr w:type="spellStart"/>
+            <w:r>
+              <w:rPr>
+                <w:b w:val="0"/>
+                <w:i/>
+                <w:sz w:val="28"/>
+                <w:szCs w:val="24"/>
+                <w:lang w:val="en-US"/>
+              </w:rPr>
+              <w:t>cert_validation_OCSPStatus</w:t>
+            </w:r>
+            <w:proofErr w:type="spellEnd"/>
+          </w:p>
+        </w:tc>
+        <w:tc>
+          <w:tcPr>
+            <w:tcW w:w="1267" w:type="pct"/>
+            <w:vAlign w:val="center"/>
+          </w:tcPr>
+          <w:p>
+            <w:pPr>
+              <w:cnfStyle w:val="000000000000" w:firstRow="0" w:lastRow="0" w:firstColumn="0" w:lastColumn="0" w:oddVBand="0" w:evenVBand="0" w:oddHBand="0" w:evenHBand="0" w:firstRowFirstColumn="0" w:firstRowLastColumn="0" w:lastRowFirstColumn="0" w:lastRowLastColumn="0"/>
+              <w:rPr>
+                <w:i/>
+                <w:sz w:val="28"/>
+                <w:szCs w:val="24"/>
+                <w:lang w:val="en-US"/>
+              </w:rPr>
+            </w:pPr>
+            <w:r>
+              <w:rPr>
+                <w:i/>
+                <w:sz w:val="28"/>
+                <w:szCs w:val="24"/>
+                <w:lang w:val="en-US"/>
+              </w:rPr>
+              <w:t>string</w:t>
+            </w:r>
+          </w:p>
+        </w:tc>
+        <w:tc>
+          <w:tcPr>
+            <w:tcW w:w="1730" w:type="pct"/>
+            <w:vAlign w:val="center"/>
+          </w:tcPr>
+          <w:p>
+            <w:pPr>
+              <w:cnfStyle w:val="000000000000" w:firstRow="0" w:lastRow="0" w:firstColumn="0" w:lastColumn="0" w:oddVBand="0" w:evenVBand="0" w:oddHBand="0" w:evenHBand="0" w:firstRowFirstColumn="0" w:firstRowLastColumn="0" w:lastRowFirstColumn="0" w:lastRowLastColumn="0"/>
+              <w:rPr>
+                <w:sz w:val="28"/>
+                <w:szCs w:val="24"/>
+                <w:lang w:val="az-Latn-AZ"/>
+              </w:rPr>
+            </w:pPr>
+            <w:r>
+              <w:rPr>
+                <w:sz w:val="28"/>
+                <w:szCs w:val="24"/>
+                <w:lang w:val="az-Latn-AZ"/>
+              </w:rPr>
+              <w:t>Good ya Bad</w:t>
+            </w:r>
+          </w:p>
+        </w:tc>
+      </w:tr>
+      <w:tr>
+        <w:trPr>
+          <w:cnfStyle w:val="000000100000" w:firstRow="0" w:lastRow="0" w:firstColumn="0" w:lastColumn="0" w:oddVBand="0" w:evenVBand="0" w:oddHBand="1" w:evenHBand="0" w:firstRowFirstColumn="0" w:firstRowLastColumn="0" w:lastRowFirstColumn="0" w:lastRowLastColumn="0"/>
+          <w:trHeight w:val="883"/>
+        </w:trPr>
+        <w:tc>
+          <w:tcPr>
+            <w:cnfStyle w:val="001000000000" w:firstRow="0" w:lastRow="0" w:firstColumn="1" w:lastColumn="0" w:oddVBand="0" w:evenVBand="0" w:oddHBand="0" w:evenHBand="0" w:firstRowFirstColumn="0" w:firstRowLastColumn="0" w:lastRowFirstColumn="0" w:lastRowLastColumn="0"/>
+            <w:tcW w:w="2003" w:type="pct"/>
+            <w:vAlign w:val="center"/>
+          </w:tcPr>
+          <w:p>
+            <w:pPr>
+              <w:rPr>
+                <w:b w:val="0"/>
+                <w:i/>
+                <w:sz w:val="28"/>
+                <w:szCs w:val="24"/>
+                <w:lang w:val="en-US"/>
+              </w:rPr>
+            </w:pPr>
+            <w:proofErr w:type="spellStart"/>
+            <w:r>
+              <w:rPr>
+                <w:b w:val="0"/>
+                <w:i/>
+                <w:sz w:val="28"/>
+                <w:szCs w:val="24"/>
+                <w:lang w:val="en-US"/>
+              </w:rPr>
+              <w:t>cert_validation_OCSPProducedTime</w:t>
+            </w:r>
+            <w:proofErr w:type="spellEnd"/>
+          </w:p>
+        </w:tc>
+        <w:tc>
+          <w:tcPr>
+            <w:tcW w:w="1267" w:type="pct"/>
+            <w:vAlign w:val="center"/>
+          </w:tcPr>
+          <w:p>
+            <w:pPr>
+              <w:cnfStyle w:val="000000100000" w:firstRow="0" w:lastRow="0" w:firstColumn="0" w:lastColumn="0" w:oddVBand="0" w:evenVBand="0" w:oddHBand="1" w:evenHBand="0" w:firstRowFirstColumn="0" w:firstRowLastColumn="0" w:lastRowFirstColumn="0" w:lastRowLastColumn="0"/>
+              <w:rPr>
+                <w:i/>
+                <w:sz w:val="28"/>
+                <w:szCs w:val="24"/>
+                <w:lang w:val="en-US"/>
+              </w:rPr>
+            </w:pPr>
+            <w:proofErr w:type="spellStart"/>
+            <w:r>
+              <w:rPr>
+                <w:i/>
+                <w:sz w:val="28"/>
+                <w:szCs w:val="24"/>
+                <w:lang w:val="en-US"/>
+              </w:rPr>
+              <w:t>DateTime</w:t>
+            </w:r>
+            <w:proofErr w:type="spellEnd"/>
+          </w:p>
+        </w:tc>
+        <w:tc>
+          <w:tcPr>
+            <w:tcW w:w="1730" w:type="pct"/>
+            <w:vAlign w:val="center"/>
+          </w:tcPr>
+          <w:p>
+            <w:pPr>
+              <w:cnfStyle w:val="000000100000" w:firstRow="0" w:lastRow="0" w:firstColumn="0" w:lastColumn="0" w:oddVBand="0" w:evenVBand="0" w:oddHBand="1" w:evenHBand="0" w:firstRowFirstColumn="0" w:firstRowLastColumn="0" w:lastRowFirstColumn="0" w:lastRowLastColumn="0"/>
+              <w:rPr>
+                <w:sz w:val="28"/>
+                <w:szCs w:val="24"/>
+                <w:lang w:val="az-Latn-AZ"/>
+              </w:rPr>
+            </w:pPr>
+            <w:proofErr w:type="spellStart"/>
+            <w:r>
+              <w:rPr>
+                <w:i/>
+                <w:sz w:val="28"/>
+                <w:szCs w:val="24"/>
+                <w:lang w:val="en-US"/>
+              </w:rPr>
+              <w:t>OCSPStatus</w:t>
+            </w:r>
+            <w:proofErr w:type="spellEnd"/>
+            <w:r>
+              <w:rPr>
+                <w:i/>
+                <w:sz w:val="28"/>
+                <w:szCs w:val="24"/>
+                <w:lang w:val="en-US"/>
+              </w:rPr>
+              <w:t xml:space="preserve"> un </w:t>
+            </w:r>
+            <w:proofErr w:type="spellStart"/>
+            <w:r>
+              <w:rPr>
+                <w:i/>
+                <w:sz w:val="28"/>
+                <w:szCs w:val="24"/>
+                <w:lang w:val="en-US"/>
+              </w:rPr>
+              <w:t>yaranma</w:t>
+            </w:r>
+            <w:proofErr w:type="spellEnd"/>
+            <w:r>
+              <w:rPr>
+                <w:i/>
+                <w:sz w:val="28"/>
+                <w:szCs w:val="24"/>
+                <w:lang w:val="en-US"/>
+              </w:rPr>
+              <w:t xml:space="preserve"> </w:t>
+            </w:r>
+            <w:proofErr w:type="spellStart"/>
+            <w:r>
+              <w:rPr>
+                <w:i/>
+                <w:sz w:val="28"/>
+                <w:szCs w:val="24"/>
+                <w:lang w:val="en-US"/>
+              </w:rPr>
+              <w:t>tarixi</w:t>
+            </w:r>
+            <w:proofErr w:type="spellEnd"/>
+          </w:p>
+        </w:tc>
+      </w:tr>
+      <w:tr>
+        <w:trPr>
+          <w:trHeight w:val="883"/>
+        </w:trPr>
+        <w:tc>
+          <w:tcPr>
+            <w:cnfStyle w:val="001000000000" w:firstRow="0" w:lastRow="0" w:firstColumn="1" w:lastColumn="0" w:oddVBand="0" w:evenVBand="0" w:oddHBand="0" w:evenHBand="0" w:firstRowFirstColumn="0" w:firstRowLastColumn="0" w:lastRowFirstColumn="0" w:lastRowLastColumn="0"/>
+            <w:tcW w:w="2003" w:type="pct"/>
+            <w:vAlign w:val="center"/>
+          </w:tcPr>
+          <w:p>
+            <w:pPr>
+              <w:rPr>
+                <w:b w:val="0"/>
+                <w:i/>
+                <w:sz w:val="28"/>
+                <w:szCs w:val="24"/>
+                <w:lang w:val="en-US"/>
+              </w:rPr>
+            </w:pPr>
+            <w:proofErr w:type="spellStart"/>
+            <w:r>
+              <w:rPr>
+                <w:b w:val="0"/>
+                <w:i/>
+                <w:sz w:val="28"/>
+                <w:szCs w:val="24"/>
+                <w:lang w:val="en-US"/>
+              </w:rPr>
+              <w:t>cert_validation_Chain</w:t>
+            </w:r>
+            <w:proofErr w:type="spellEnd"/>
+          </w:p>
+        </w:tc>
+        <w:tc>
+          <w:tcPr>
+            <w:tcW w:w="1267" w:type="pct"/>
+            <w:vAlign w:val="center"/>
+          </w:tcPr>
+          <w:p>
+            <w:pPr>
+              <w:cnfStyle w:val="000000000000" w:firstRow="0" w:lastRow="0" w:firstColumn="0" w:lastColumn="0" w:oddVBand="0" w:evenVBand="0" w:oddHBand="0" w:evenHBand="0" w:firstRowFirstColumn="0" w:firstRowLastColumn="0" w:lastRowFirstColumn="0" w:lastRowLastColumn="0"/>
+              <w:rPr>
+                <w:i/>
+                <w:sz w:val="28"/>
+                <w:szCs w:val="24"/>
+                <w:lang w:val="en-US"/>
+              </w:rPr>
+            </w:pPr>
+            <w:r>
+              <w:rPr>
+                <w:i/>
+                <w:sz w:val="28"/>
+                <w:szCs w:val="24"/>
+                <w:lang w:val="en-US"/>
+              </w:rPr>
+              <w:t>b</w:t>
+            </w:r>
+            <w:r>
+              <w:rPr>
+                <w:i/>
+                <w:sz w:val="28"/>
+                <w:szCs w:val="24"/>
+                <w:lang w:val="en-US"/>
+              </w:rPr>
+              <w:t>ool</w:t>
+            </w:r>
+          </w:p>
+        </w:tc>
+        <w:tc>
+          <w:tcPr>
+            <w:tcW w:w="1730" w:type="pct"/>
+            <w:vAlign w:val="center"/>
+          </w:tcPr>
+          <w:p>
+            <w:pPr>
+              <w:cnfStyle w:val="000000000000" w:firstRow="0" w:lastRow="0" w:firstColumn="0" w:lastColumn="0" w:oddVBand="0" w:evenVBand="0" w:oddHBand="0" w:evenHBand="0" w:firstRowFirstColumn="0" w:firstRowLastColumn="0" w:lastRowFirstColumn="0" w:lastRowLastColumn="0"/>
+              <w:rPr>
+                <w:sz w:val="28"/>
+                <w:szCs w:val="24"/>
+                <w:lang w:val="az-Latn-AZ"/>
+              </w:rPr>
+            </w:pPr>
+            <w:r>
+              <w:rPr>
+                <w:i/>
+                <w:sz w:val="28"/>
+                <w:szCs w:val="24"/>
+                <w:lang w:val="en-US"/>
+              </w:rPr>
+              <w:t xml:space="preserve">Chain </w:t>
+            </w:r>
+            <w:proofErr w:type="spellStart"/>
+            <w:r>
+              <w:rPr>
+                <w:i/>
+                <w:sz w:val="28"/>
+                <w:szCs w:val="24"/>
+                <w:lang w:val="en-US"/>
+              </w:rPr>
+              <w:t>Validatin</w:t>
+            </w:r>
+            <w:proofErr w:type="spellEnd"/>
+            <w:r>
+              <w:rPr>
+                <w:i/>
+                <w:sz w:val="28"/>
+                <w:szCs w:val="24"/>
+                <w:lang w:val="en-US"/>
+              </w:rPr>
+              <w:t xml:space="preserve"> </w:t>
+            </w:r>
+            <w:proofErr w:type="spellStart"/>
+            <w:r>
+              <w:rPr>
+                <w:i/>
+                <w:sz w:val="28"/>
+                <w:szCs w:val="24"/>
+                <w:lang w:val="en-US"/>
+              </w:rPr>
+              <w:t>nəticəsi</w:t>
+            </w:r>
+            <w:proofErr w:type="spellEnd"/>
+          </w:p>
+        </w:tc>
+      </w:tr>
+      <w:tr>
+        <w:trPr>
+          <w:cnfStyle w:val="000000100000" w:firstRow="0" w:lastRow="0" w:firstColumn="0" w:lastColumn="0" w:oddVBand="0" w:evenVBand="0" w:oddHBand="1" w:evenHBand="0" w:firstRowFirstColumn="0" w:firstRowLastColumn="0" w:lastRowFirstColumn="0" w:lastRowLastColumn="0"/>
+          <w:trHeight w:val="883"/>
+        </w:trPr>
+        <w:tc>
+          <w:tcPr>
+            <w:cnfStyle w:val="001000000000" w:firstRow="0" w:lastRow="0" w:firstColumn="1" w:lastColumn="0" w:oddVBand="0" w:evenVBand="0" w:oddHBand="0" w:evenHBand="0" w:firstRowFirstColumn="0" w:firstRowLastColumn="0" w:lastRowFirstColumn="0" w:lastRowLastColumn="0"/>
+            <w:tcW w:w="2003" w:type="pct"/>
+            <w:vAlign w:val="center"/>
+          </w:tcPr>
+          <w:p>
+            <w:pPr>
+              <w:rPr>
+                <w:b w:val="0"/>
+                <w:i/>
+                <w:sz w:val="28"/>
+                <w:szCs w:val="24"/>
+                <w:lang w:val="en-US"/>
+              </w:rPr>
+            </w:pPr>
+            <w:proofErr w:type="spellStart"/>
+            <w:r>
+              <w:rPr>
+                <w:b w:val="0"/>
+                <w:i/>
+                <w:sz w:val="28"/>
+                <w:szCs w:val="24"/>
+                <w:lang w:val="en-US"/>
+              </w:rPr>
+              <w:t>cert_VFR</w:t>
+            </w:r>
+            <w:proofErr w:type="spellEnd"/>
+          </w:p>
+        </w:tc>
+        <w:tc>
+          <w:tcPr>
+            <w:tcW w:w="1267" w:type="pct"/>
+            <w:vAlign w:val="center"/>
+          </w:tcPr>
+          <w:p>
+            <w:pPr>
+              <w:cnfStyle w:val="000000100000" w:firstRow="0" w:lastRow="0" w:firstColumn="0" w:lastColumn="0" w:oddVBand="0" w:evenVBand="0" w:oddHBand="1" w:evenHBand="0" w:firstRowFirstColumn="0" w:firstRowLastColumn="0" w:lastRowFirstColumn="0" w:lastRowLastColumn="0"/>
+              <w:rPr>
+                <w:i/>
+                <w:sz w:val="28"/>
+                <w:szCs w:val="24"/>
+                <w:lang w:val="en-US"/>
+              </w:rPr>
+            </w:pPr>
+            <w:proofErr w:type="spellStart"/>
+            <w:r>
+              <w:rPr>
+                <w:i/>
+                <w:sz w:val="28"/>
+                <w:szCs w:val="24"/>
+                <w:lang w:val="en-US"/>
+              </w:rPr>
+              <w:t>DateTime</w:t>
+            </w:r>
+            <w:proofErr w:type="spellEnd"/>
+          </w:p>
+        </w:tc>
+        <w:tc>
+          <w:tcPr>
+            <w:tcW w:w="1730" w:type="pct"/>
+            <w:vAlign w:val="center"/>
+          </w:tcPr>
+          <w:p>
+            <w:pPr>
+              <w:cnfStyle w:val="000000100000" w:firstRow="0" w:lastRow="0" w:firstColumn="0" w:lastColumn="0" w:oddVBand="0" w:evenVBand="0" w:oddHBand="1" w:evenHBand="0" w:firstRowFirstColumn="0" w:firstRowLastColumn="0" w:lastRowFirstColumn="0" w:lastRowLastColumn="0"/>
+              <w:rPr>
+                <w:sz w:val="28"/>
+                <w:szCs w:val="24"/>
+                <w:lang w:val="az-Latn-AZ"/>
+              </w:rPr>
+            </w:pPr>
+            <w:r>
+              <w:rPr>
+                <w:sz w:val="28"/>
+                <w:szCs w:val="24"/>
+                <w:lang w:val="az-Latn-AZ"/>
+              </w:rPr>
+              <w:t>Sertifikatın yaranma tarixi</w:t>
+            </w:r>
+          </w:p>
+        </w:tc>
+      </w:tr>
+      <w:tr>
+        <w:trPr>
+          <w:trHeight w:val="883"/>
+        </w:trPr>
+        <w:tc>
+          <w:tcPr>
+            <w:cnfStyle w:val="001000000000" w:firstRow="0" w:lastRow="0" w:firstColumn="1" w:lastColumn="0" w:oddVBand="0" w:evenVBand="0" w:oddHBand="0" w:evenHBand="0" w:firstRowFirstColumn="0" w:firstRowLastColumn="0" w:lastRowFirstColumn="0" w:lastRowLastColumn="0"/>
+            <w:tcW w:w="2003" w:type="pct"/>
+            <w:vAlign w:val="center"/>
+          </w:tcPr>
+          <w:p>
+            <w:pPr>
+              <w:rPr>
+                <w:b w:val="0"/>
+                <w:i/>
+                <w:sz w:val="28"/>
+                <w:szCs w:val="24"/>
+                <w:lang w:val="en-US"/>
+              </w:rPr>
+            </w:pPr>
+            <w:proofErr w:type="spellStart"/>
+            <w:r>
+              <w:rPr>
+                <w:b w:val="0"/>
+                <w:i/>
+                <w:sz w:val="28"/>
+                <w:szCs w:val="24"/>
+                <w:lang w:val="en-US"/>
+              </w:rPr>
+              <w:t>cert_VTO</w:t>
+            </w:r>
+            <w:proofErr w:type="spellEnd"/>
+          </w:p>
+        </w:tc>
+        <w:tc>
+          <w:tcPr>
+            <w:tcW w:w="1267" w:type="pct"/>
+            <w:vAlign w:val="center"/>
+          </w:tcPr>
+          <w:p>
+            <w:pPr>
+              <w:cnfStyle w:val="000000000000" w:firstRow="0" w:lastRow="0" w:firstColumn="0" w:lastColumn="0" w:oddVBand="0" w:evenVBand="0" w:oddHBand="0" w:evenHBand="0" w:firstRowFirstColumn="0" w:firstRowLastColumn="0" w:lastRowFirstColumn="0" w:lastRowLastColumn="0"/>
+              <w:rPr>
+                <w:i/>
+                <w:sz w:val="28"/>
+                <w:szCs w:val="24"/>
+                <w:lang w:val="en-US"/>
+              </w:rPr>
+            </w:pPr>
+            <w:proofErr w:type="spellStart"/>
+            <w:r>
+              <w:rPr>
+                <w:i/>
+                <w:sz w:val="28"/>
+                <w:szCs w:val="24"/>
+                <w:lang w:val="en-US"/>
+              </w:rPr>
+              <w:t>DateTime</w:t>
+            </w:r>
+            <w:proofErr w:type="spellEnd"/>
+          </w:p>
+        </w:tc>
+        <w:tc>
+          <w:tcPr>
+            <w:tcW w:w="1730" w:type="pct"/>
+            <w:vAlign w:val="center"/>
+          </w:tcPr>
+          <w:p>
+            <w:pPr>
+              <w:cnfStyle w:val="000000000000" w:firstRow="0" w:lastRow="0" w:firstColumn="0" w:lastColumn="0" w:oddVBand="0" w:evenVBand="0" w:oddHBand="0" w:evenHBand="0" w:firstRowFirstColumn="0" w:firstRowLastColumn="0" w:lastRowFirstColumn="0" w:lastRowLastColumn="0"/>
+              <w:rPr>
+                <w:sz w:val="28"/>
+                <w:szCs w:val="24"/>
+                <w:lang w:val="az-Latn-AZ"/>
+              </w:rPr>
+            </w:pPr>
+            <w:r>
+              <w:rPr>
+                <w:sz w:val="28"/>
+                <w:szCs w:val="24"/>
+                <w:lang w:val="az-Latn-AZ"/>
+              </w:rPr>
+              <w:t xml:space="preserve">Sertifikatın </w:t>
+            </w:r>
+            <w:r>
+              <w:rPr>
+                <w:sz w:val="28"/>
+                <w:szCs w:val="24"/>
+                <w:lang w:val="az-Latn-AZ"/>
+              </w:rPr>
+              <w:t>bitmə</w:t>
+            </w:r>
+            <w:r>
+              <w:rPr>
+                <w:sz w:val="28"/>
+                <w:szCs w:val="24"/>
+                <w:lang w:val="az-Latn-AZ"/>
+              </w:rPr>
+              <w:t xml:space="preserve"> tarixi</w:t>
+            </w:r>
+          </w:p>
+        </w:tc>
+      </w:tr>
+      <w:tr>
+        <w:trPr>
+          <w:cnfStyle w:val="000000100000" w:firstRow="0" w:lastRow="0" w:firstColumn="0" w:lastColumn="0" w:oddVBand="0" w:evenVBand="0" w:oddHBand="1" w:evenHBand="0" w:firstRowFirstColumn="0" w:firstRowLastColumn="0" w:lastRowFirstColumn="0" w:lastRowLastColumn="0"/>
+          <w:trHeight w:val="883"/>
+        </w:trPr>
+        <w:tc>
+          <w:tcPr>
+            <w:cnfStyle w:val="001000000000" w:firstRow="0" w:lastRow="0" w:firstColumn="1" w:lastColumn="0" w:oddVBand="0" w:evenVBand="0" w:oddHBand="0" w:evenHBand="0" w:firstRowFirstColumn="0" w:firstRowLastColumn="0" w:lastRowFirstColumn="0" w:lastRowLastColumn="0"/>
+            <w:tcW w:w="2003" w:type="pct"/>
+            <w:vAlign w:val="center"/>
+          </w:tcPr>
+          <w:p>
+            <w:pPr>
+              <w:rPr>
+                <w:b w:val="0"/>
+                <w:i/>
+                <w:sz w:val="28"/>
+                <w:szCs w:val="24"/>
+                <w:lang w:val="en-US"/>
+              </w:rPr>
+            </w:pPr>
+            <w:proofErr w:type="spellStart"/>
+            <w:r>
+              <w:rPr>
+                <w:b w:val="0"/>
+                <w:i/>
+                <w:sz w:val="28"/>
+                <w:szCs w:val="24"/>
+                <w:lang w:val="en-US"/>
+              </w:rPr>
+              <w:t>nbf</w:t>
+            </w:r>
+            <w:proofErr w:type="spellEnd"/>
+          </w:p>
+        </w:tc>
+        <w:tc>
+          <w:tcPr>
+            <w:tcW w:w="1267" w:type="pct"/>
+            <w:vAlign w:val="center"/>
+          </w:tcPr>
+          <w:p>
+            <w:pPr>
+              <w:cnfStyle w:val="000000100000" w:firstRow="0" w:lastRow="0" w:firstColumn="0" w:lastColumn="0" w:oddVBand="0" w:evenVBand="0" w:oddHBand="1" w:evenHBand="0" w:firstRowFirstColumn="0" w:firstRowLastColumn="0" w:lastRowFirstColumn="0" w:lastRowLastColumn="0"/>
+              <w:rPr>
+                <w:i/>
+                <w:sz w:val="28"/>
+                <w:szCs w:val="24"/>
+                <w:lang w:val="en-US"/>
+              </w:rPr>
+            </w:pPr>
+            <w:proofErr w:type="spellStart"/>
+            <w:r>
+              <w:rPr>
+                <w:i/>
+                <w:sz w:val="28"/>
+                <w:szCs w:val="24"/>
+                <w:lang w:val="en-US"/>
+              </w:rPr>
+              <w:t>int</w:t>
+            </w:r>
+            <w:proofErr w:type="spellEnd"/>
+          </w:p>
+        </w:tc>
+        <w:tc>
+          <w:tcPr>
+            <w:tcW w:w="1730" w:type="pct"/>
+            <w:vAlign w:val="center"/>
+          </w:tcPr>
+          <w:p>
+            <w:pPr>
+              <w:cnfStyle w:val="000000100000" w:firstRow="0" w:lastRow="0" w:firstColumn="0" w:lastColumn="0" w:oddVBand="0" w:evenVBand="0" w:oddHBand="1" w:evenHBand="0" w:firstRowFirstColumn="0" w:firstRowLastColumn="0" w:lastRowFirstColumn="0" w:lastRowLastColumn="0"/>
+              <w:rPr>
+                <w:sz w:val="28"/>
+                <w:szCs w:val="24"/>
+                <w:lang w:val="az-Latn-AZ"/>
+              </w:rPr>
+            </w:pPr>
+            <w:r>
+              <w:rPr>
+                <w:sz w:val="28"/>
+                <w:szCs w:val="24"/>
+                <w:lang w:val="az-Latn-AZ"/>
+              </w:rPr>
+              <w:t>J</w:t>
+            </w:r>
+            <w:r>
+              <w:rPr>
+                <w:sz w:val="28"/>
+                <w:szCs w:val="24"/>
+                <w:lang w:val="en-US"/>
+              </w:rPr>
+              <w:t xml:space="preserve">WT </w:t>
+            </w:r>
+            <w:r>
+              <w:rPr>
+                <w:sz w:val="28"/>
+                <w:szCs w:val="24"/>
+                <w:lang w:val="az-Latn-AZ"/>
+              </w:rPr>
+              <w:t>nin aktivləşmə tarixi</w:t>
+            </w:r>
+          </w:p>
+        </w:tc>
+      </w:tr>
+      <w:tr>
+        <w:trPr>
+          <w:trHeight w:val="883"/>
+        </w:trPr>
+        <w:tc>
+          <w:tcPr>
+            <w:cnfStyle w:val="001000000000" w:firstRow="0" w:lastRow="0" w:firstColumn="1" w:lastColumn="0" w:oddVBand="0" w:evenVBand="0" w:oddHBand="0" w:evenHBand="0" w:firstRowFirstColumn="0" w:firstRowLastColumn="0" w:lastRowFirstColumn="0" w:lastRowLastColumn="0"/>
+            <w:tcW w:w="2003" w:type="pct"/>
+            <w:vAlign w:val="center"/>
+          </w:tcPr>
+          <w:p>
+            <w:pPr>
+              <w:rPr>
+                <w:b w:val="0"/>
+                <w:i/>
+                <w:sz w:val="28"/>
+                <w:szCs w:val="24"/>
+                <w:lang w:val="en-US"/>
+              </w:rPr>
+            </w:pPr>
+            <w:proofErr w:type="spellStart"/>
+            <w:r>
+              <w:rPr>
+                <w:b w:val="0"/>
+                <w:i/>
+                <w:sz w:val="28"/>
+                <w:szCs w:val="24"/>
+                <w:lang w:val="en-US"/>
+              </w:rPr>
+              <w:t>exp</w:t>
+            </w:r>
+            <w:proofErr w:type="spellEnd"/>
+          </w:p>
+        </w:tc>
+        <w:tc>
+          <w:tcPr>
+            <w:tcW w:w="1267" w:type="pct"/>
+            <w:vAlign w:val="center"/>
+          </w:tcPr>
+          <w:p>
+            <w:pPr>
+              <w:cnfStyle w:val="000000000000" w:firstRow="0" w:lastRow="0" w:firstColumn="0" w:lastColumn="0" w:oddVBand="0" w:evenVBand="0" w:oddHBand="0" w:evenHBand="0" w:firstRowFirstColumn="0" w:firstRowLastColumn="0" w:lastRowFirstColumn="0" w:lastRowLastColumn="0"/>
+              <w:rPr>
+                <w:i/>
+                <w:sz w:val="28"/>
+                <w:szCs w:val="24"/>
+                <w:lang w:val="en-US"/>
+              </w:rPr>
+            </w:pPr>
+            <w:proofErr w:type="spellStart"/>
+            <w:r>
+              <w:rPr>
+                <w:i/>
+                <w:sz w:val="28"/>
+                <w:szCs w:val="24"/>
+                <w:lang w:val="en-US"/>
+              </w:rPr>
+              <w:t>int</w:t>
+            </w:r>
+            <w:proofErr w:type="spellEnd"/>
+          </w:p>
+        </w:tc>
+        <w:tc>
+          <w:tcPr>
+            <w:tcW w:w="1730" w:type="pct"/>
+            <w:vAlign w:val="center"/>
+          </w:tcPr>
+          <w:p>
+            <w:pPr>
+              <w:cnfStyle w:val="000000000000" w:firstRow="0" w:lastRow="0" w:firstColumn="0" w:lastColumn="0" w:oddVBand="0" w:evenVBand="0" w:oddHBand="0" w:evenHBand="0" w:firstRowFirstColumn="0" w:firstRowLastColumn="0" w:lastRowFirstColumn="0" w:lastRowLastColumn="0"/>
+              <w:rPr>
+                <w:sz w:val="28"/>
+                <w:szCs w:val="24"/>
+                <w:lang w:val="az-Latn-AZ"/>
+              </w:rPr>
+            </w:pPr>
+            <w:r>
+              <w:rPr>
+                <w:sz w:val="28"/>
+                <w:szCs w:val="24"/>
+                <w:lang w:val="az-Latn-AZ"/>
+              </w:rPr>
+              <w:t>J</w:t>
+            </w:r>
+            <w:r>
+              <w:rPr>
+                <w:sz w:val="28"/>
+                <w:szCs w:val="24"/>
+                <w:lang w:val="en-US"/>
+              </w:rPr>
+              <w:t xml:space="preserve">WT </w:t>
+            </w:r>
+            <w:r>
+              <w:rPr>
+                <w:sz w:val="28"/>
+                <w:szCs w:val="24"/>
+                <w:lang w:val="az-Latn-AZ"/>
+              </w:rPr>
+              <w:t xml:space="preserve">nin </w:t>
+            </w:r>
+            <w:r>
+              <w:rPr>
+                <w:sz w:val="28"/>
+                <w:szCs w:val="24"/>
+                <w:lang w:val="az-Latn-AZ"/>
+              </w:rPr>
+              <w:t>bitmə</w:t>
+            </w:r>
+            <w:r>
+              <w:rPr>
+                <w:sz w:val="28"/>
+                <w:szCs w:val="24"/>
+                <w:lang w:val="az-Latn-AZ"/>
+              </w:rPr>
+              <w:t xml:space="preserve"> tarixi</w:t>
+            </w:r>
+          </w:p>
+        </w:tc>
+      </w:tr>
+      <w:tr>
+        <w:trPr>
+          <w:cnfStyle w:val="000000100000" w:firstRow="0" w:lastRow="0" w:firstColumn="0" w:lastColumn="0" w:oddVBand="0" w:evenVBand="0" w:oddHBand="1" w:evenHBand="0" w:firstRowFirstColumn="0" w:firstRowLastColumn="0" w:lastRowFirstColumn="0" w:lastRowLastColumn="0"/>
+          <w:trHeight w:val="883"/>
+        </w:trPr>
+        <w:tc>
+          <w:tcPr>
+            <w:cnfStyle w:val="001000000000" w:firstRow="0" w:lastRow="0" w:firstColumn="1" w:lastColumn="0" w:oddVBand="0" w:evenVBand="0" w:oddHBand="0" w:evenHBand="0" w:firstRowFirstColumn="0" w:firstRowLastColumn="0" w:lastRowFirstColumn="0" w:lastRowLastColumn="0"/>
+            <w:tcW w:w="2003" w:type="pct"/>
+            <w:vAlign w:val="center"/>
+          </w:tcPr>
+          <w:p>
+            <w:pPr>
+              <w:rPr>
+                <w:b w:val="0"/>
+                <w:i/>
+                <w:sz w:val="28"/>
+                <w:szCs w:val="24"/>
+                <w:lang w:val="en-US"/>
+              </w:rPr>
+            </w:pPr>
+            <w:proofErr w:type="spellStart"/>
+            <w:r>
+              <w:rPr>
+                <w:b w:val="0"/>
+                <w:i/>
+                <w:sz w:val="28"/>
+                <w:szCs w:val="24"/>
+                <w:lang w:val="en-US"/>
+              </w:rPr>
+              <w:lastRenderedPageBreak/>
+              <w:t>iat</w:t>
+            </w:r>
+            <w:proofErr w:type="spellEnd"/>
+          </w:p>
+        </w:tc>
+        <w:tc>
+          <w:tcPr>
+            <w:tcW w:w="1267" w:type="pct"/>
+            <w:vAlign w:val="center"/>
+          </w:tcPr>
+          <w:p>
+            <w:pPr>
+              <w:cnfStyle w:val="000000100000" w:firstRow="0" w:lastRow="0" w:firstColumn="0" w:lastColumn="0" w:oddVBand="0" w:evenVBand="0" w:oddHBand="1" w:evenHBand="0" w:firstRowFirstColumn="0" w:firstRowLastColumn="0" w:lastRowFirstColumn="0" w:lastRowLastColumn="0"/>
+              <w:rPr>
+                <w:i/>
+                <w:sz w:val="28"/>
+                <w:szCs w:val="24"/>
+                <w:lang w:val="en-US"/>
+              </w:rPr>
+            </w:pPr>
+            <w:proofErr w:type="spellStart"/>
+            <w:r>
+              <w:rPr>
+                <w:i/>
+                <w:sz w:val="28"/>
+                <w:szCs w:val="24"/>
+                <w:lang w:val="en-US"/>
+              </w:rPr>
+              <w:t>i</w:t>
+            </w:r>
+            <w:r>
+              <w:rPr>
+                <w:i/>
+                <w:sz w:val="28"/>
+                <w:szCs w:val="24"/>
+                <w:lang w:val="en-US"/>
+              </w:rPr>
+              <w:t>nt</w:t>
+            </w:r>
+            <w:proofErr w:type="spellEnd"/>
+          </w:p>
+        </w:tc>
+        <w:tc>
+          <w:tcPr>
+            <w:tcW w:w="1730" w:type="pct"/>
+            <w:vAlign w:val="center"/>
+          </w:tcPr>
+          <w:p>
+            <w:pPr>
+              <w:cnfStyle w:val="000000100000" w:firstRow="0" w:lastRow="0" w:firstColumn="0" w:lastColumn="0" w:oddVBand="0" w:evenVBand="0" w:oddHBand="1" w:evenHBand="0" w:firstRowFirstColumn="0" w:firstRowLastColumn="0" w:lastRowFirstColumn="0" w:lastRowLastColumn="0"/>
+              <w:rPr>
+                <w:sz w:val="28"/>
+                <w:szCs w:val="24"/>
+                <w:lang w:val="az-Latn-AZ"/>
+              </w:rPr>
+            </w:pPr>
+            <w:r>
+              <w:rPr>
+                <w:sz w:val="28"/>
+                <w:szCs w:val="24"/>
+                <w:lang w:val="az-Latn-AZ"/>
+              </w:rPr>
+              <w:t>J</w:t>
+            </w:r>
+            <w:r>
+              <w:rPr>
+                <w:sz w:val="28"/>
+                <w:szCs w:val="24"/>
+                <w:lang w:val="en-US"/>
+              </w:rPr>
+              <w:t xml:space="preserve">WT </w:t>
+            </w:r>
+            <w:r>
+              <w:rPr>
+                <w:sz w:val="28"/>
+                <w:szCs w:val="24"/>
+                <w:lang w:val="az-Latn-AZ"/>
+              </w:rPr>
+              <w:t xml:space="preserve">nin </w:t>
+            </w:r>
+            <w:r>
+              <w:rPr>
+                <w:sz w:val="28"/>
+                <w:szCs w:val="24"/>
+                <w:lang w:val="az-Latn-AZ"/>
+              </w:rPr>
+              <w:t>yaranma</w:t>
+            </w:r>
+            <w:r>
+              <w:rPr>
+                <w:sz w:val="28"/>
+                <w:szCs w:val="24"/>
+                <w:lang w:val="az-Latn-AZ"/>
+              </w:rPr>
+              <w:t xml:space="preserve"> tarixi</w:t>
+            </w:r>
+          </w:p>
+        </w:tc>
+      </w:tr>
+      <w:tr>
+        <w:trPr>
+          <w:trHeight w:val="883"/>
+        </w:trPr>
+        <w:tc>
+          <w:tcPr>
+            <w:cnfStyle w:val="001000000000" w:firstRow="0" w:lastRow="0" w:firstColumn="1" w:lastColumn="0" w:oddVBand="0" w:evenVBand="0" w:oddHBand="0" w:evenHBand="0" w:firstRowFirstColumn="0" w:firstRowLastColumn="0" w:lastRowFirstColumn="0" w:lastRowLastColumn="0"/>
+            <w:tcW w:w="2003" w:type="pct"/>
+            <w:vAlign w:val="center"/>
+          </w:tcPr>
+          <w:p>
+            <w:pPr>
+              <w:rPr>
+                <w:b w:val="0"/>
+                <w:i/>
+                <w:sz w:val="28"/>
+                <w:szCs w:val="24"/>
+                <w:lang w:val="en-US"/>
+              </w:rPr>
+            </w:pPr>
+            <w:proofErr w:type="spellStart"/>
+            <w:r>
+              <w:rPr>
+                <w:b w:val="0"/>
+                <w:i/>
+                <w:sz w:val="28"/>
+                <w:szCs w:val="24"/>
+                <w:lang w:val="en-US"/>
+              </w:rPr>
+              <w:t>iss</w:t>
+            </w:r>
+            <w:proofErr w:type="spellEnd"/>
+          </w:p>
+        </w:tc>
+        <w:tc>
+          <w:tcPr>
+            <w:tcW w:w="1267" w:type="pct"/>
+            <w:vAlign w:val="center"/>
+          </w:tcPr>
+          <w:p>
+            <w:pPr>
+              <w:cnfStyle w:val="000000000000" w:firstRow="0" w:lastRow="0" w:firstColumn="0" w:lastColumn="0" w:oddVBand="0" w:evenVBand="0" w:oddHBand="0" w:evenHBand="0" w:firstRowFirstColumn="0" w:firstRowLastColumn="0" w:lastRowFirstColumn="0" w:lastRowLastColumn="0"/>
+              <w:rPr>
+                <w:i/>
+                <w:sz w:val="28"/>
+                <w:szCs w:val="24"/>
+                <w:lang w:val="en-US"/>
+              </w:rPr>
+            </w:pPr>
+            <w:r>
+              <w:rPr>
+                <w:i/>
+                <w:sz w:val="28"/>
+                <w:szCs w:val="24"/>
+                <w:lang w:val="en-US"/>
+              </w:rPr>
+              <w:t>string</w:t>
+            </w:r>
+          </w:p>
+        </w:tc>
+        <w:tc>
+          <w:tcPr>
+            <w:tcW w:w="1730" w:type="pct"/>
+            <w:vAlign w:val="center"/>
+          </w:tcPr>
+          <w:p>
+            <w:pPr>
+              <w:cnfStyle w:val="000000000000" w:firstRow="0" w:lastRow="0" w:firstColumn="0" w:lastColumn="0" w:oddVBand="0" w:evenVBand="0" w:oddHBand="0" w:evenHBand="0" w:firstRowFirstColumn="0" w:firstRowLastColumn="0" w:lastRowFirstColumn="0" w:lastRowLastColumn="0"/>
+              <w:rPr>
+                <w:sz w:val="28"/>
+                <w:szCs w:val="24"/>
+                <w:lang w:val="az-Latn-AZ"/>
+              </w:rPr>
+            </w:pPr>
+            <w:r>
+              <w:rPr>
+                <w:sz w:val="28"/>
+                <w:szCs w:val="24"/>
+                <w:lang w:val="az-Latn-AZ"/>
+              </w:rPr>
+              <w:t>J</w:t>
+            </w:r>
+            <w:r>
+              <w:rPr>
+                <w:sz w:val="28"/>
+                <w:szCs w:val="24"/>
+                <w:lang w:val="en-US"/>
+              </w:rPr>
+              <w:t xml:space="preserve">WT </w:t>
+            </w:r>
+            <w:proofErr w:type="spellStart"/>
+            <w:r>
+              <w:rPr>
+                <w:sz w:val="28"/>
+                <w:szCs w:val="24"/>
+                <w:lang w:val="en-US"/>
+              </w:rPr>
+              <w:t>ni</w:t>
+            </w:r>
+            <w:proofErr w:type="spellEnd"/>
+            <w:r>
+              <w:rPr>
+                <w:sz w:val="28"/>
+                <w:szCs w:val="24"/>
+                <w:lang w:val="en-US"/>
+              </w:rPr>
+              <w:t xml:space="preserve"> </w:t>
+            </w:r>
+            <w:proofErr w:type="spellStart"/>
+            <w:r>
+              <w:rPr>
+                <w:sz w:val="28"/>
+                <w:szCs w:val="24"/>
+                <w:lang w:val="en-US"/>
+              </w:rPr>
+              <w:t>yaradan</w:t>
+            </w:r>
+            <w:proofErr w:type="spellEnd"/>
+            <w:r>
+              <w:rPr>
+                <w:sz w:val="28"/>
+                <w:szCs w:val="24"/>
+                <w:lang w:val="en-US"/>
+              </w:rPr>
+              <w:t xml:space="preserve"> m</w:t>
+            </w:r>
+            <w:r>
+              <w:rPr>
+                <w:sz w:val="28"/>
+                <w:szCs w:val="24"/>
+                <w:lang w:val="az-Latn-AZ"/>
+              </w:rPr>
+              <w:t>ərkəz</w:t>
+            </w:r>
+          </w:p>
+        </w:tc>
+      </w:tr>
+      <w:tr>
+        <w:trPr>
+          <w:cnfStyle w:val="000000100000" w:firstRow="0" w:lastRow="0" w:firstColumn="0" w:lastColumn="0" w:oddVBand="0" w:evenVBand="0" w:oddHBand="1" w:evenHBand="0" w:firstRowFirstColumn="0" w:firstRowLastColumn="0" w:lastRowFirstColumn="0" w:lastRowLastColumn="0"/>
+          <w:trHeight w:val="883"/>
+        </w:trPr>
+        <w:tc>
+          <w:tcPr>
+            <w:cnfStyle w:val="001000000000" w:firstRow="0" w:lastRow="0" w:firstColumn="1" w:lastColumn="0" w:oddVBand="0" w:evenVBand="0" w:oddHBand="0" w:evenHBand="0" w:firstRowFirstColumn="0" w:firstRowLastColumn="0" w:lastRowFirstColumn="0" w:lastRowLastColumn="0"/>
+            <w:tcW w:w="2003" w:type="pct"/>
+            <w:vAlign w:val="center"/>
+          </w:tcPr>
+          <w:p>
+            <w:pPr>
+              <w:rPr>
+                <w:b w:val="0"/>
+                <w:i/>
+                <w:sz w:val="28"/>
+                <w:szCs w:val="24"/>
+                <w:lang w:val="en-US"/>
+              </w:rPr>
+            </w:pPr>
+            <w:proofErr w:type="spellStart"/>
+            <w:r>
+              <w:rPr>
+                <w:b w:val="0"/>
+                <w:i/>
+                <w:sz w:val="28"/>
+                <w:szCs w:val="24"/>
+                <w:lang w:val="en-US"/>
+              </w:rPr>
+              <w:t>aud</w:t>
+            </w:r>
+            <w:proofErr w:type="spellEnd"/>
+          </w:p>
+        </w:tc>
+        <w:tc>
+          <w:tcPr>
+            <w:tcW w:w="1267" w:type="pct"/>
+            <w:vAlign w:val="center"/>
+          </w:tcPr>
+          <w:p>
+            <w:pPr>
+              <w:cnfStyle w:val="000000100000" w:firstRow="0" w:lastRow="0" w:firstColumn="0" w:lastColumn="0" w:oddVBand="0" w:evenVBand="0" w:oddHBand="1" w:evenHBand="0" w:firstRowFirstColumn="0" w:firstRowLastColumn="0" w:lastRowFirstColumn="0" w:lastRowLastColumn="0"/>
+              <w:rPr>
+                <w:i/>
+                <w:sz w:val="28"/>
+                <w:szCs w:val="24"/>
+                <w:lang w:val="en-US"/>
+              </w:rPr>
+            </w:pPr>
+            <w:r>
+              <w:rPr>
+                <w:i/>
+                <w:sz w:val="28"/>
+                <w:szCs w:val="24"/>
+                <w:lang w:val="en-US"/>
+              </w:rPr>
+              <w:t>string</w:t>
+            </w:r>
+          </w:p>
+        </w:tc>
+        <w:tc>
+          <w:tcPr>
+            <w:tcW w:w="1730" w:type="pct"/>
+            <w:vAlign w:val="center"/>
+          </w:tcPr>
+          <w:p>
+            <w:pPr>
+              <w:cnfStyle w:val="000000100000" w:firstRow="0" w:lastRow="0" w:firstColumn="0" w:lastColumn="0" w:oddVBand="0" w:evenVBand="0" w:oddHBand="1" w:evenHBand="0" w:firstRowFirstColumn="0" w:firstRowLastColumn="0" w:lastRowFirstColumn="0" w:lastRowLastColumn="0"/>
+              <w:rPr>
+                <w:sz w:val="28"/>
+                <w:szCs w:val="24"/>
+                <w:lang w:val="az-Latn-AZ"/>
+              </w:rPr>
+            </w:pPr>
+            <w:r>
+              <w:rPr>
+                <w:sz w:val="28"/>
+                <w:szCs w:val="24"/>
+                <w:lang w:val="az-Latn-AZ"/>
+              </w:rPr>
+              <w:t>J</w:t>
+            </w:r>
+            <w:r>
+              <w:rPr>
+                <w:sz w:val="28"/>
+                <w:szCs w:val="24"/>
+                <w:lang w:val="en-US"/>
+              </w:rPr>
+              <w:t xml:space="preserve">WT </w:t>
+            </w:r>
+            <w:proofErr w:type="spellStart"/>
+            <w:r>
+              <w:rPr>
+                <w:sz w:val="28"/>
+                <w:szCs w:val="24"/>
+                <w:lang w:val="en-US"/>
+              </w:rPr>
+              <w:t>hansı</w:t>
+            </w:r>
+            <w:proofErr w:type="spellEnd"/>
+            <w:r>
+              <w:rPr>
+                <w:sz w:val="28"/>
+                <w:szCs w:val="24"/>
+                <w:lang w:val="en-US"/>
+              </w:rPr>
+              <w:t xml:space="preserve"> </w:t>
+            </w:r>
+            <w:r>
+              <w:rPr>
+                <w:sz w:val="28"/>
+                <w:szCs w:val="24"/>
+                <w:lang w:val="en-US"/>
+              </w:rPr>
+              <w:t>origin</w:t>
+            </w:r>
+            <w:r>
+              <w:rPr>
+                <w:sz w:val="28"/>
+                <w:szCs w:val="24"/>
+                <w:lang w:val="en-US"/>
+              </w:rPr>
+              <w:t xml:space="preserve"> </w:t>
+            </w:r>
+            <w:proofErr w:type="spellStart"/>
+            <w:r>
+              <w:rPr>
+                <w:sz w:val="28"/>
+                <w:szCs w:val="24"/>
+                <w:lang w:val="en-US"/>
+              </w:rPr>
+              <w:t>üçün</w:t>
+            </w:r>
+            <w:proofErr w:type="spellEnd"/>
+            <w:r>
+              <w:rPr>
+                <w:sz w:val="28"/>
+                <w:szCs w:val="24"/>
+                <w:lang w:val="en-US"/>
+              </w:rPr>
+              <w:t xml:space="preserve"> </w:t>
+            </w:r>
+            <w:proofErr w:type="spellStart"/>
+            <w:r>
+              <w:rPr>
+                <w:sz w:val="28"/>
+                <w:szCs w:val="24"/>
+                <w:lang w:val="en-US"/>
+              </w:rPr>
+              <w:t>yaradılıb</w:t>
+            </w:r>
+            <w:proofErr w:type="spellEnd"/>
+          </w:p>
+        </w:tc>
+      </w:tr>
+    </w:tbl>
+    <w:p>
+      <w:pPr>
+        <w:ind w:firstLine="540"/>
+        <w:jc w:val="center"/>
+        <w:rPr>
+          <w:b/>
+          <w:i/>
+          <w:sz w:val="28"/>
+          <w:szCs w:val="28"/>
+          <w:u w:val="single"/>
+          <w:lang w:val="az-Latn-AZ"/>
+        </w:rPr>
+      </w:pPr>
+    </w:p>
+    <w:p>
+      <w:pPr>
+        <w:rPr>
+          <w:i/>
+          <w:sz w:val="28"/>
+          <w:lang w:val="az-Latn-AZ"/>
+        </w:rPr>
+      </w:pPr>
+    </w:p>
+    <w:p>
+      <w:pPr>
+        <w:rPr>
+          <w:sz w:val="28"/>
+          <w:lang w:val="az-Latn-AZ"/>
+        </w:rPr>
+      </w:pPr>
+      <w:hyperlink r:id="rId10" w:history="1">
+        <w:r>
+          <w:rPr>
+            <w:rStyle w:val="Hyperlink"/>
+            <w:b/>
+            <w:sz w:val="28"/>
+            <w:lang w:val="az-Latn-AZ"/>
+          </w:rPr>
+          <w:t>http://test.az</w:t>
+        </w:r>
+      </w:hyperlink>
+      <w:r>
+        <w:rPr>
+          <w:b/>
+          <w:sz w:val="28"/>
+          <w:lang w:val="az-Latn-AZ"/>
+        </w:rPr>
+        <w:t xml:space="preserve"> origini </w:t>
+      </w:r>
+      <w:r>
+        <w:rPr>
+          <w:b/>
+          <w:sz w:val="28"/>
+          <w:lang w:val="az-Latn-AZ"/>
+        </w:rPr>
+        <w:t>üçün t</w:t>
+      </w:r>
+      <w:r>
+        <w:rPr>
+          <w:b/>
+          <w:sz w:val="28"/>
+          <w:lang w:val="az-Latn-AZ"/>
+        </w:rPr>
+        <w:t>est secret key</w:t>
+      </w:r>
+      <w:r>
+        <w:rPr>
+          <w:b/>
+          <w:sz w:val="28"/>
+          <w:lang w:val="az-Latn-AZ"/>
+        </w:rPr>
+        <w:t xml:space="preserve">: </w:t>
+      </w:r>
+      <w:r>
+        <w:rPr>
+          <w:b/>
+          <w:sz w:val="28"/>
+          <w:lang w:val="az-Latn-AZ"/>
+        </w:rPr>
+        <w:t xml:space="preserve"> </w:t>
+      </w:r>
+      <w:r>
+        <w:rPr>
+          <w:sz w:val="28"/>
+          <w:lang w:val="az-Latn-AZ"/>
+        </w:rPr>
+        <w:t>Ee+PITxY8kNQ8AD1m56/b6KOL75GVZHLtMWIwNhIaqxaXpPfBCJ/eH5xv624RdIuzJSJdg7mIQl5Pz613</w:t>
+      </w:r>
+      <w:bookmarkStart w:id="1" w:name="_GoBack"/>
+      <w:bookmarkEnd w:id="1"/>
+      <w:r>
+        <w:rPr>
+          <w:sz w:val="28"/>
+          <w:lang w:val="az-Latn-AZ"/>
+        </w:rPr>
+        <w:t>ly7dw==</w:t>
+      </w:r>
+    </w:p>
+    <w:p>
+      <w:pPr>
+        <w:rPr>
+          <w:sz w:val="28"/>
+          <w:lang w:val="az-Latn-AZ"/>
+        </w:rPr>
+      </w:pPr>
+      <w:r>
+        <w:rPr>
+          <w:b/>
+          <w:sz w:val="28"/>
+          <w:lang w:val="az-Latn-AZ"/>
+        </w:rPr>
+        <w:t>Secret</w:t>
+      </w:r>
+      <w:r>
+        <w:rPr>
+          <w:b/>
+          <w:sz w:val="28"/>
+          <w:lang w:val="az-Latn-AZ"/>
+        </w:rPr>
+        <w:t xml:space="preserve"> key</w:t>
+      </w:r>
+      <w:r>
+        <w:rPr>
+          <w:sz w:val="28"/>
+          <w:lang w:val="az-Latn-AZ"/>
+        </w:rPr>
+        <w:t xml:space="preserve"> base64 formatındadır</w:t>
+      </w:r>
+      <w:r>
+        <w:rPr>
+          <w:sz w:val="28"/>
+          <w:lang w:val="az-Latn-AZ"/>
+        </w:rPr>
+        <w:t>.</w:t>
+      </w:r>
+      <w:r>
+        <w:rPr>
+          <w:sz w:val="28"/>
+          <w:lang w:val="az-Latn-AZ"/>
+        </w:rPr>
+        <w:t xml:space="preserve">  İstifədə olunarkən ByteArray - ə konvertasiya olunmalıdır</w:t>
+      </w:r>
+      <w:r>
+        <w:rPr>
+          <w:sz w:val="28"/>
+          <w:lang w:val="az-Latn-AZ"/>
+        </w:rPr>
+        <w:t>.</w:t>
+      </w:r>
+    </w:p>
+    <w:p>
+      <w:pPr>
+        <w:rPr>
+          <w:b/>
+          <w:sz w:val="28"/>
+          <w:lang w:val="az-Latn-AZ"/>
+        </w:rPr>
+      </w:pPr>
+      <w:hyperlink r:id="rId11" w:history="1">
+        <w:r>
+          <w:rPr>
+            <w:rStyle w:val="Hyperlink"/>
+            <w:b/>
+            <w:sz w:val="28"/>
+            <w:lang w:val="az-Latn-AZ"/>
+          </w:rPr>
+          <w:t>http://test.az</w:t>
+        </w:r>
+      </w:hyperlink>
+      <w:r>
+        <w:rPr>
+          <w:b/>
+          <w:sz w:val="28"/>
+          <w:lang w:val="az-Latn-AZ"/>
+        </w:rPr>
+        <w:t xml:space="preserve"> origini </w:t>
+      </w:r>
+      <w:r>
+        <w:rPr>
+          <w:b/>
+          <w:sz w:val="28"/>
+          <w:lang w:val="az-Latn-AZ"/>
+        </w:rPr>
+        <w:t xml:space="preserve">üçün </w:t>
+      </w:r>
+      <w:r>
+        <w:rPr>
+          <w:b/>
+          <w:sz w:val="28"/>
+          <w:lang w:val="az-Latn-AZ"/>
+        </w:rPr>
+        <w:t>alqoritm</w:t>
+      </w:r>
+      <w:r>
+        <w:rPr>
+          <w:b/>
+          <w:sz w:val="28"/>
+          <w:lang w:val="az-Latn-AZ"/>
+        </w:rPr>
+        <w:t>:</w:t>
+      </w:r>
+      <w:r>
+        <w:rPr>
+          <w:b/>
+          <w:sz w:val="28"/>
+          <w:lang w:val="az-Latn-AZ"/>
+        </w:rPr>
+        <w:t xml:space="preserve"> </w:t>
+      </w:r>
+    </w:p>
+    <w:p>
+      <w:pPr>
+        <w:rPr>
+          <w:sz w:val="28"/>
+          <w:lang w:val="az-Latn-AZ"/>
+        </w:rPr>
+      </w:pPr>
+      <w:r>
+        <w:rPr>
+          <w:sz w:val="28"/>
+          <w:lang w:val="az-Latn-AZ"/>
+        </w:rPr>
+        <w:t>http://www.w3.org/2001/04/xmldsig-more#hmac-sha256</w:t>
+      </w:r>
     </w:p>
     <w:sectPr>
       <w:pgSz w:w="11906" w:h="16838"/>
@@ -5814,7 +8146,6 @@
   <w:style w:type="character" w:default="1" w:styleId="DefaultParagraphFont">
     <w:name w:val="Default Paragraph Font"/>
     <w:uiPriority w:val="1"/>
-    <w:semiHidden/>
     <w:unhideWhenUsed/>
   </w:style>
   <w:style w:type="table" w:default="1" w:styleId="TableNormal">
@@ -6267,7 +8598,7 @@
 </file>
 
 <file path=customXml/itemProps2.xml><?xml version="1.0" encoding="utf-8"?>
-<ds:datastoreItem xmlns:ds="http://schemas.openxmlformats.org/officeDocument/2006/customXml" ds:itemID="{D277F2DD-0B3B-4E80-A144-F77B4CBDC565}">
+<ds:datastoreItem xmlns:ds="http://schemas.openxmlformats.org/officeDocument/2006/customXml" ds:itemID="{D4A23F65-74DA-4E52-BE6F-164F967F43EF}">
   <ds:schemaRefs>
     <ds:schemaRef ds:uri="http://schemas.openxmlformats.org/officeDocument/2006/bibliography"/>
   </ds:schemaRefs>

</xml_diff>